<commit_message>
Ex2 Finished, Puta que pariu, estou fartinho desta merda de Dataset
</commit_message>
<xml_diff>
--- a/Report.docx
+++ b/Report.docx
@@ -4075,11 +4075,6 @@
           <w:noProof/>
         </w:rPr>
         <w:tab/>
-      </w:r>
-      <w:r>
-        <w:rPr>
-          <w:noProof/>
-        </w:rPr>
         <w:t>precision    recall  f1-score   support</w:t>
       </w:r>
     </w:p>
@@ -4115,8 +4110,6 @@
         </w:rPr>
         <w:t xml:space="preserve">          1       0.63      0.53      0.57       929</w:t>
       </w:r>
-      <w:bookmarkStart w:id="0" w:name="_GoBack"/>
-      <w:bookmarkEnd w:id="0"/>
     </w:p>
     <w:p>
       <w:pPr>
@@ -4385,6 +4378,48 @@
           <w:lang w:val="pt-PT"/>
         </w:rPr>
       </w:pPr>
+      <w:proofErr w:type="spellStart"/>
+      <w:r>
+        <w:rPr>
+          <w:lang w:val="pt-PT"/>
+        </w:rPr>
+        <w:t>Emsemble</w:t>
+      </w:r>
+      <w:proofErr w:type="spellEnd"/>
+      <w:r>
+        <w:rPr>
+          <w:lang w:val="pt-PT"/>
+        </w:rPr>
+        <w:t xml:space="preserve"> </w:t>
+      </w:r>
+      <w:proofErr w:type="spellStart"/>
+      <w:r>
+        <w:rPr>
+          <w:lang w:val="pt-PT"/>
+        </w:rPr>
+        <w:t>methods</w:t>
+      </w:r>
+      <w:proofErr w:type="spellEnd"/>
+      <w:r>
+        <w:rPr>
+          <w:lang w:val="pt-PT"/>
+        </w:rPr>
+        <w:t xml:space="preserve"> </w:t>
+      </w:r>
+      <w:proofErr w:type="spellStart"/>
+      <w:r>
+        <w:rPr>
+          <w:lang w:val="pt-PT"/>
+        </w:rPr>
+        <w:t>decreased</w:t>
+      </w:r>
+      <w:proofErr w:type="spellEnd"/>
+      <w:r>
+        <w:rPr>
+          <w:lang w:val="pt-PT"/>
+        </w:rPr>
+        <w:t xml:space="preserve"> performance</w:t>
+      </w:r>
     </w:p>
     <w:p>
       <w:pPr>
@@ -4399,15 +4434,37 @@
           <w:lang w:val="pt-PT"/>
         </w:rPr>
       </w:pPr>
+    </w:p>
+    <w:p>
+      <w:pPr>
+        <w:rPr>
+          <w:lang w:val="pt-PT"/>
+        </w:rPr>
+      </w:pPr>
+    </w:p>
+    <w:p>
+      <w:pPr>
+        <w:rPr>
+          <w:lang w:val="pt-PT"/>
+        </w:rPr>
+      </w:pPr>
+    </w:p>
+    <w:p>
+      <w:pPr>
+        <w:rPr>
+          <w:lang w:val="pt-PT"/>
+        </w:rPr>
+      </w:pPr>
+      <w:bookmarkStart w:id="0" w:name="_GoBack"/>
+      <w:bookmarkEnd w:id="0"/>
       <w:r>
         <w:rPr>
           <w:noProof/>
         </w:rPr>
-        <w:lastRenderedPageBreak/>
         <w:drawing>
-          <wp:inline distT="0" distB="0" distL="0" distR="0" wp14:anchorId="7B337C94" wp14:editId="7696143A">
-            <wp:extent cx="5400040" cy="2299970"/>
-            <wp:effectExtent l="0" t="0" r="0" b="5080"/>
+          <wp:inline distT="0" distB="0" distL="0" distR="0" wp14:anchorId="28ABABF5" wp14:editId="5CF0A427">
+            <wp:extent cx="5400040" cy="4566285"/>
+            <wp:effectExtent l="0" t="0" r="0" b="5715"/>
             <wp:docPr id="1" name="Imagem 1"/>
             <wp:cNvGraphicFramePr>
               <a:graphicFrameLocks xmlns:a="http://schemas.openxmlformats.org/drawingml/2006/main" noChangeAspect="1"/>
@@ -4428,7 +4485,7 @@
                   <pic:spPr>
                     <a:xfrm>
                       <a:off x="0" y="0"/>
-                      <a:ext cx="5400040" cy="2299970"/>
+                      <a:ext cx="5400040" cy="4566285"/>
                     </a:xfrm>
                     <a:prstGeom prst="rect">
                       <a:avLst/>
@@ -4439,6 +4496,58 @@
             </a:graphic>
           </wp:inline>
         </w:drawing>
+      </w:r>
+      <w:r>
+        <w:rPr>
+          <w:noProof/>
+        </w:rPr>
+        <w:t xml:space="preserve"> </w:t>
+      </w:r>
+      <w:r>
+        <w:rPr>
+          <w:noProof/>
+        </w:rPr>
+        <w:drawing>
+          <wp:inline distT="0" distB="0" distL="0" distR="0" wp14:anchorId="47379883" wp14:editId="3AE2C603">
+            <wp:extent cx="5019675" cy="2743200"/>
+            <wp:effectExtent l="0" t="0" r="9525" b="0"/>
+            <wp:docPr id="4" name="Imagem 4"/>
+            <wp:cNvGraphicFramePr>
+              <a:graphicFrameLocks xmlns:a="http://schemas.openxmlformats.org/drawingml/2006/main" noChangeAspect="1"/>
+            </wp:cNvGraphicFramePr>
+            <a:graphic xmlns:a="http://schemas.openxmlformats.org/drawingml/2006/main">
+              <a:graphicData uri="http://schemas.openxmlformats.org/drawingml/2006/picture">
+                <pic:pic xmlns:pic="http://schemas.openxmlformats.org/drawingml/2006/picture">
+                  <pic:nvPicPr>
+                    <pic:cNvPr id="1" name=""/>
+                    <pic:cNvPicPr/>
+                  </pic:nvPicPr>
+                  <pic:blipFill>
+                    <a:blip r:embed="rId7"/>
+                    <a:stretch>
+                      <a:fillRect/>
+                    </a:stretch>
+                  </pic:blipFill>
+                  <pic:spPr>
+                    <a:xfrm>
+                      <a:off x="0" y="0"/>
+                      <a:ext cx="5019675" cy="2743200"/>
+                    </a:xfrm>
+                    <a:prstGeom prst="rect">
+                      <a:avLst/>
+                    </a:prstGeom>
+                  </pic:spPr>
+                </pic:pic>
+              </a:graphicData>
+            </a:graphic>
+          </wp:inline>
+        </w:drawing>
+      </w:r>
+      <w:r>
+        <w:rPr>
+          <w:noProof/>
+        </w:rPr>
+        <w:t xml:space="preserve"> </w:t>
       </w:r>
     </w:p>
     <w:sectPr>
@@ -6190,7 +6299,7 @@
 </file>
 
 <file path=customXml/itemProps1.xml><?xml version="1.0" encoding="utf-8"?>
-<ds:datastoreItem xmlns:ds="http://schemas.openxmlformats.org/officeDocument/2006/customXml" ds:itemID="{0C71A98E-C55E-482F-A2A7-ACFDE27D5E23}">
+<ds:datastoreItem xmlns:ds="http://schemas.openxmlformats.org/officeDocument/2006/customXml" ds:itemID="{5E4E2453-878B-44F5-B75E-8498C0594D19}">
   <ds:schemaRefs>
     <ds:schemaRef ds:uri="http://schemas.openxmlformats.org/officeDocument/2006/bibliography"/>
   </ds:schemaRefs>

</xml_diff>

<commit_message>
new dataset bandaid and updated report
</commit_message>
<xml_diff>
--- a/Report.docx
+++ b/Report.docx
@@ -10,7 +10,6 @@
       <w:r>
         <w:rPr>
           <w:rtl w:val="0"/>
-          <w:lang w:val="en-US"/>
         </w:rPr>
         <w:t>PRI Report</w:t>
       </w:r>
@@ -22,7 +21,6 @@
       <w:r>
         <w:rPr>
           <w:rtl w:val="0"/>
-          <w:lang w:val="en-US"/>
         </w:rPr>
         <w:t>Group 4</w:t>
       </w:r>
@@ -60,10 +58,6 @@
       <w:r>
         <w:rPr>
           <w:rFonts w:ascii="Arial Unicode MS" w:cs="Arial Unicode MS" w:hAnsi="Arial Unicode MS" w:eastAsia="Arial Unicode MS"/>
-          <w:b w:val="0"/>
-          <w:bCs w:val="0"/>
-          <w:i w:val="0"/>
-          <w:iCs w:val="0"/>
           <w:color w:val="000000"/>
           <w:u w:color="000000"/>
         </w:rPr>
@@ -83,10 +77,6 @@
       <w:r>
         <w:rPr>
           <w:rFonts w:ascii="Arial Unicode MS" w:cs="Arial Unicode MS" w:hAnsi="Arial Unicode MS" w:eastAsia="Arial Unicode MS"/>
-          <w:b w:val="0"/>
-          <w:bCs w:val="0"/>
-          <w:i w:val="0"/>
-          <w:iCs w:val="0"/>
           <w:color w:val="000000"/>
           <w:sz w:val="20"/>
           <w:szCs w:val="20"/>
@@ -108,10 +98,6 @@
       <w:r>
         <w:rPr>
           <w:rFonts w:ascii="Arial Unicode MS" w:cs="Arial Unicode MS" w:hAnsi="Arial Unicode MS" w:eastAsia="Arial Unicode MS"/>
-          <w:b w:val="0"/>
-          <w:bCs w:val="0"/>
-          <w:i w:val="0"/>
-          <w:iCs w:val="0"/>
           <w:color w:val="000000"/>
           <w:sz w:val="20"/>
           <w:szCs w:val="20"/>
@@ -162,6 +148,7 @@
       </w:r>
       <w:r>
         <w:rPr>
+          <w:rStyle w:val="Nenhum"/>
           <w:sz w:val="18"/>
           <w:szCs w:val="18"/>
           <w:rtl w:val="0"/>
@@ -175,11 +162,13 @@
         <w:pStyle w:val="Authors"/>
         <w:jc w:val="center"/>
         <w:rPr>
-          <w:lang w:val="pt-PT"/>
-        </w:rPr>
-      </w:pPr>
-      <w:r>
-        <w:rPr>
+          <w:rStyle w:val="Nenhum"/>
+          <w:lang w:val="pt-PT"/>
+        </w:rPr>
+      </w:pPr>
+      <w:r>
+        <w:rPr>
+          <w:rStyle w:val="Nenhum"/>
           <w:color w:val="000000"/>
           <w:u w:color="000000"/>
           <w:rtl w:val="0"/>
@@ -189,6 +178,7 @@
       </w:r>
       <w:r>
         <w:rPr>
+          <w:rStyle w:val="Nenhum"/>
           <w:color w:val="000000"/>
           <w:u w:color="000000"/>
           <w:rtl w:val="0"/>
@@ -198,6 +188,7 @@
       </w:r>
       <w:r>
         <w:rPr>
+          <w:rStyle w:val="Nenhum"/>
           <w:color w:val="000000"/>
           <w:u w:color="000000"/>
           <w:rtl w:val="0"/>
@@ -207,11 +198,8 @@
       </w:r>
       <w:r>
         <w:rPr>
+          <w:rStyle w:val="Nenhum"/>
           <w:rFonts w:ascii="Arial Unicode MS" w:cs="Arial Unicode MS" w:hAnsi="Arial Unicode MS" w:eastAsia="Arial Unicode MS"/>
-          <w:b w:val="0"/>
-          <w:bCs w:val="0"/>
-          <w:i w:val="0"/>
-          <w:iCs w:val="0"/>
           <w:color w:val="000000"/>
           <w:u w:color="000000"/>
           <w:lang w:val="pt-PT"/>
@@ -220,6 +208,7 @@
       </w:r>
       <w:r>
         <w:rPr>
+          <w:rStyle w:val="Nenhum"/>
           <w:color w:val="000000"/>
           <w:sz w:val="20"/>
           <w:szCs w:val="20"/>
@@ -231,11 +220,8 @@
       </w:r>
       <w:r>
         <w:rPr>
+          <w:rStyle w:val="Nenhum"/>
           <w:rFonts w:ascii="Arial Unicode MS" w:cs="Arial Unicode MS" w:hAnsi="Arial Unicode MS" w:eastAsia="Arial Unicode MS"/>
-          <w:b w:val="0"/>
-          <w:bCs w:val="0"/>
-          <w:i w:val="0"/>
-          <w:iCs w:val="0"/>
           <w:color w:val="000000"/>
           <w:sz w:val="20"/>
           <w:szCs w:val="20"/>
@@ -246,6 +232,7 @@
       </w:r>
       <w:r>
         <w:rPr>
+          <w:rStyle w:val="Nenhum"/>
           <w:color w:val="000000"/>
           <w:sz w:val="20"/>
           <w:szCs w:val="20"/>
@@ -257,11 +244,8 @@
       </w:r>
       <w:r>
         <w:rPr>
+          <w:rStyle w:val="Nenhum"/>
           <w:rFonts w:ascii="Arial Unicode MS" w:cs="Arial Unicode MS" w:hAnsi="Arial Unicode MS" w:eastAsia="Arial Unicode MS"/>
-          <w:b w:val="0"/>
-          <w:bCs w:val="0"/>
-          <w:i w:val="0"/>
-          <w:iCs w:val="0"/>
           <w:color w:val="000000"/>
           <w:sz w:val="20"/>
           <w:szCs w:val="20"/>
@@ -272,43 +256,60 @@
       </w:r>
       <w:r>
         <w:rPr>
-          <w:rStyle w:val="Hyperlink.0"/>
-          <w:lang w:val="pt-PT"/>
-        </w:rPr>
-        <w:fldChar w:fldCharType="begin" w:fldLock="0"/>
-      </w:r>
-      <w:r>
-        <w:rPr>
-          <w:rStyle w:val="Hyperlink.0"/>
-          <w:lang w:val="pt-PT"/>
-        </w:rPr>
-        <w:instrText xml:space="preserve"> HYPERLINK "mailto:andre.diegues@tecnico.ulisboa.pt"</w:instrText>
-      </w:r>
-      <w:r>
-        <w:rPr>
-          <w:rStyle w:val="Hyperlink.0"/>
-          <w:lang w:val="pt-PT"/>
-        </w:rPr>
-        <w:fldChar w:fldCharType="separate" w:fldLock="0"/>
-      </w:r>
-      <w:r>
-        <w:rPr>
-          <w:rStyle w:val="Hyperlink.0"/>
-          <w:rtl w:val="0"/>
-          <w:lang w:val="pt-PT"/>
-        </w:rPr>
-        <w:t>andre.diegues@tecnico.ulisboa.pt</w:t>
-      </w:r>
-      <w:r>
-        <w:rPr>
-          <w:lang w:val="pt-PT"/>
-        </w:rPr>
-        <w:fldChar w:fldCharType="end" w:fldLock="0"/>
-      </w:r>
-      <w:r>
-        <w:rPr>
+          <w:rStyle w:val="Hyperlink.1"/>
+          <w:color w:val="1155cc"/>
           <w:sz w:val="18"/>
           <w:szCs w:val="18"/>
+          <w:u w:val="single" w:color="1155cc"/>
+          <w:lang w:val="pt-PT"/>
+        </w:rPr>
+        <w:fldChar w:fldCharType="begin" w:fldLock="0"/>
+      </w:r>
+      <w:r>
+        <w:rPr>
+          <w:rStyle w:val="Hyperlink.1"/>
+          <w:color w:val="1155cc"/>
+          <w:sz w:val="18"/>
+          <w:szCs w:val="18"/>
+          <w:u w:val="single" w:color="1155cc"/>
+          <w:lang w:val="pt-PT"/>
+        </w:rPr>
+        <w:instrText xml:space="preserve"> HYPERLINK "mailto:andre.diegues@tecnico.ulisboa.pt"</w:instrText>
+      </w:r>
+      <w:r>
+        <w:rPr>
+          <w:rStyle w:val="Hyperlink.1"/>
+          <w:color w:val="1155cc"/>
+          <w:sz w:val="18"/>
+          <w:szCs w:val="18"/>
+          <w:u w:val="single" w:color="1155cc"/>
+          <w:lang w:val="pt-PT"/>
+        </w:rPr>
+        <w:fldChar w:fldCharType="separate" w:fldLock="0"/>
+      </w:r>
+      <w:r>
+        <w:rPr>
+          <w:rStyle w:val="Hyperlink.1"/>
+          <w:color w:val="1155cc"/>
+          <w:sz w:val="18"/>
+          <w:szCs w:val="18"/>
+          <w:u w:val="single" w:color="1155cc"/>
+          <w:rtl w:val="0"/>
+          <w:lang w:val="pt-PT"/>
+        </w:rPr>
+        <w:t>andre.diegues@tecnico.ulisboa.pt</w:t>
+      </w:r>
+      <w:r>
+        <w:rPr>
+          <w:lang w:val="pt-PT"/>
+        </w:rPr>
+        <w:fldChar w:fldCharType="end" w:fldLock="0"/>
+      </w:r>
+      <w:r>
+        <w:rPr>
+          <w:rStyle w:val="Nenhum"/>
+          <w:sz w:val="18"/>
+          <w:szCs w:val="18"/>
           <w:rtl w:val="0"/>
           <w:lang w:val="pt-PT"/>
         </w:rPr>
@@ -320,6 +321,7 @@
         <w:pStyle w:val="Authors"/>
         <w:jc w:val="center"/>
         <w:rPr>
+          <w:rStyle w:val="Nenhum"/>
           <w:color w:val="ff0000"/>
           <w:u w:color="ff0000"/>
           <w:lang w:val="pt-PT"/>
@@ -327,6 +329,7 @@
       </w:pPr>
       <w:r>
         <w:rPr>
+          <w:rStyle w:val="Nenhum"/>
           <w:color w:val="000000"/>
           <w:u w:color="000000"/>
           <w:rtl w:val="0"/>
@@ -336,11 +339,8 @@
       </w:r>
       <w:r>
         <w:rPr>
+          <w:rStyle w:val="Nenhum"/>
           <w:rFonts w:ascii="Arial Unicode MS" w:cs="Arial Unicode MS" w:hAnsi="Arial Unicode MS" w:eastAsia="Arial Unicode MS"/>
-          <w:b w:val="0"/>
-          <w:bCs w:val="0"/>
-          <w:i w:val="0"/>
-          <w:iCs w:val="0"/>
           <w:color w:val="000000"/>
           <w:u w:color="000000"/>
           <w:lang w:val="pt-PT"/>
@@ -349,6 +349,7 @@
       </w:r>
       <w:r>
         <w:rPr>
+          <w:rStyle w:val="Nenhum"/>
           <w:color w:val="000000"/>
           <w:sz w:val="20"/>
           <w:szCs w:val="20"/>
@@ -360,11 +361,8 @@
       </w:r>
       <w:r>
         <w:rPr>
+          <w:rStyle w:val="Nenhum"/>
           <w:rFonts w:ascii="Arial Unicode MS" w:cs="Arial Unicode MS" w:hAnsi="Arial Unicode MS" w:eastAsia="Arial Unicode MS"/>
-          <w:b w:val="0"/>
-          <w:bCs w:val="0"/>
-          <w:i w:val="0"/>
-          <w:iCs w:val="0"/>
           <w:color w:val="000000"/>
           <w:sz w:val="20"/>
           <w:szCs w:val="20"/>
@@ -375,6 +373,7 @@
       </w:r>
       <w:r>
         <w:rPr>
+          <w:rStyle w:val="Nenhum"/>
           <w:color w:val="000000"/>
           <w:sz w:val="20"/>
           <w:szCs w:val="20"/>
@@ -386,11 +385,8 @@
       </w:r>
       <w:r>
         <w:rPr>
+          <w:rStyle w:val="Nenhum"/>
           <w:rFonts w:ascii="Arial Unicode MS" w:cs="Arial Unicode MS" w:hAnsi="Arial Unicode MS" w:eastAsia="Arial Unicode MS"/>
-          <w:b w:val="0"/>
-          <w:bCs w:val="0"/>
-          <w:i w:val="0"/>
-          <w:iCs w:val="0"/>
           <w:color w:val="000000"/>
           <w:sz w:val="20"/>
           <w:szCs w:val="20"/>
@@ -401,28 +397,44 @@
       </w:r>
       <w:r>
         <w:rPr>
-          <w:rStyle w:val="Hyperlink.0"/>
+          <w:rStyle w:val="Hyperlink.1"/>
+          <w:color w:val="1155cc"/>
+          <w:sz w:val="18"/>
+          <w:szCs w:val="18"/>
+          <w:u w:val="single" w:color="1155cc"/>
           <w:lang w:val="pt-PT"/>
         </w:rPr>
         <w:fldChar w:fldCharType="begin" w:fldLock="0"/>
       </w:r>
       <w:r>
         <w:rPr>
-          <w:rStyle w:val="Hyperlink.0"/>
+          <w:rStyle w:val="Hyperlink.1"/>
+          <w:color w:val="1155cc"/>
+          <w:sz w:val="18"/>
+          <w:szCs w:val="18"/>
+          <w:u w:val="single" w:color="1155cc"/>
           <w:lang w:val="pt-PT"/>
         </w:rPr>
         <w:instrText xml:space="preserve"> HYPERLINK "mailto:miguel.silva.reis@tecnico.ulisboa.pt"</w:instrText>
       </w:r>
       <w:r>
         <w:rPr>
-          <w:rStyle w:val="Hyperlink.0"/>
+          <w:rStyle w:val="Hyperlink.1"/>
+          <w:color w:val="1155cc"/>
+          <w:sz w:val="18"/>
+          <w:szCs w:val="18"/>
+          <w:u w:val="single" w:color="1155cc"/>
           <w:lang w:val="pt-PT"/>
         </w:rPr>
         <w:fldChar w:fldCharType="separate" w:fldLock="0"/>
       </w:r>
       <w:r>
         <w:rPr>
-          <w:rStyle w:val="Hyperlink.0"/>
+          <w:rStyle w:val="Hyperlink.1"/>
+          <w:color w:val="1155cc"/>
+          <w:sz w:val="18"/>
+          <w:szCs w:val="18"/>
+          <w:u w:val="single" w:color="1155cc"/>
           <w:rtl w:val="0"/>
           <w:lang w:val="pt-PT"/>
         </w:rPr>
@@ -468,7 +480,6 @@
         <w:rPr>
           <w:rFonts w:cs="Arial Unicode MS" w:eastAsia="Arial Unicode MS"/>
           <w:rtl w:val="0"/>
-          <w:lang w:val="fr-FR"/>
         </w:rPr>
         <w:t>ABSTRACT</w:t>
       </w:r>
@@ -503,7 +514,6 @@
       <w:r>
         <w:rPr>
           <w:rtl w:val="0"/>
-          <w:lang w:val="en-US"/>
         </w:rPr>
         <w:t xml:space="preserve">In this paper we describe our work for the Process and Retrieval Information course. Three tasks were addressed: Ad hoc Search, Text Classification and Named Entity Recognition with statistical analysis. The Datasets used were extracted from the Manifest Project dataset. For both task one and three, the English version was used to better use the existent English vocabulary NLP tools. For the second task, the Portuguese version was used, in this way as we know more about Portuguese Politics, we could better analyze our results.  </w:t>
       </w:r>
@@ -515,6 +525,7 @@
       </w:pPr>
       <w:r>
         <w:rPr>
+          <w:rStyle w:val="Nenhum"/>
           <w:b w:val="0"/>
           <w:bCs w:val="0"/>
           <w:color w:val="000000"/>
@@ -535,9 +546,13 @@
     <w:p>
       <w:pPr>
         <w:pStyle w:val="AckPara"/>
-      </w:pPr>
-      <w:r>
-        <w:rPr>
+        <w:rPr>
+          <w:lang w:val="pt-PT"/>
+        </w:rPr>
+      </w:pPr>
+      <w:r>
+        <w:rPr>
+          <w:rStyle w:val="Nenhum"/>
           <w:rtl w:val="0"/>
           <w:lang w:val="pt-PT"/>
         </w:rPr>
@@ -550,6 +565,7 @@
       </w:pPr>
       <w:r>
         <w:rPr>
+          <w:rStyle w:val="Nenhum"/>
           <w:rtl w:val="0"/>
           <w:lang w:val="pt-PT"/>
         </w:rPr>
@@ -557,6 +573,7 @@
       </w:r>
       <w:r>
         <w:rPr>
+          <w:rStyle w:val="Nenhum"/>
           <w:i w:val="1"/>
           <w:iCs w:val="1"/>
           <w:rtl w:val="0"/>
@@ -566,6 +583,7 @@
       </w:r>
       <w:r>
         <w:rPr>
+          <w:rStyle w:val="Nenhum"/>
           <w:rtl w:val="0"/>
           <w:lang w:val="pt-PT"/>
         </w:rPr>
@@ -573,6 +591,7 @@
       </w:r>
       <w:r>
         <w:rPr>
+          <w:rStyle w:val="Nenhum"/>
           <w:i w:val="1"/>
           <w:iCs w:val="1"/>
           <w:rtl w:val="0"/>
@@ -582,6 +601,7 @@
       </w:r>
       <w:r>
         <w:rPr>
+          <w:rStyle w:val="Nenhum"/>
           <w:rtl w:val="0"/>
           <w:lang w:val="pt-PT"/>
         </w:rPr>
@@ -589,6 +609,7 @@
       </w:r>
       <w:r>
         <w:rPr>
+          <w:rStyle w:val="Nenhum"/>
           <w:i w:val="1"/>
           <w:iCs w:val="1"/>
           <w:rtl w:val="0"/>
@@ -598,6 +619,7 @@
       </w:r>
       <w:r>
         <w:rPr>
+          <w:rStyle w:val="Nenhum"/>
           <w:rtl w:val="0"/>
           <w:lang w:val="pt-PT"/>
         </w:rPr>
@@ -605,6 +627,7 @@
       </w:r>
       <w:r>
         <w:rPr>
+          <w:rStyle w:val="Nenhum"/>
           <w:i w:val="1"/>
           <w:iCs w:val="1"/>
           <w:rtl w:val="0"/>
@@ -614,6 +637,7 @@
       </w:r>
       <w:r>
         <w:rPr>
+          <w:rStyle w:val="Nenhum"/>
           <w:rtl w:val="0"/>
           <w:lang w:val="pt-PT"/>
         </w:rPr>
@@ -621,6 +645,7 @@
       </w:r>
       <w:r>
         <w:rPr>
+          <w:rStyle w:val="Nenhum"/>
           <w:i w:val="1"/>
           <w:iCs w:val="1"/>
           <w:rtl w:val="0"/>
@@ -630,6 +655,7 @@
       </w:r>
       <w:r>
         <w:rPr>
+          <w:rStyle w:val="Nenhum"/>
           <w:rtl w:val="0"/>
           <w:lang w:val="pt-PT"/>
         </w:rPr>
@@ -637,6 +663,7 @@
       </w:r>
       <w:r>
         <w:rPr>
+          <w:rStyle w:val="Nenhum"/>
           <w:i w:val="1"/>
           <w:iCs w:val="1"/>
           <w:rtl w:val="0"/>
@@ -646,6 +673,7 @@
       </w:r>
       <w:r>
         <w:rPr>
+          <w:rStyle w:val="Nenhum"/>
           <w:rtl w:val="0"/>
           <w:lang w:val="pt-PT"/>
         </w:rPr>
@@ -653,6 +681,7 @@
       </w:r>
       <w:r>
         <w:rPr>
+          <w:rStyle w:val="Nenhum"/>
           <w:i w:val="1"/>
           <w:iCs w:val="1"/>
           <w:rtl w:val="0"/>
@@ -662,6 +691,7 @@
       </w:r>
       <w:r>
         <w:rPr>
+          <w:rStyle w:val="Nenhum"/>
           <w:rtl w:val="0"/>
           <w:lang w:val="pt-PT"/>
         </w:rPr>
@@ -669,6 +699,7 @@
       </w:r>
       <w:r>
         <w:rPr>
+          <w:rStyle w:val="Nenhum"/>
           <w:i w:val="1"/>
           <w:iCs w:val="1"/>
           <w:rtl w:val="0"/>
@@ -678,6 +709,7 @@
       </w:r>
       <w:r>
         <w:rPr>
+          <w:rStyle w:val="Nenhum"/>
           <w:rtl w:val="0"/>
           <w:lang w:val="pt-PT"/>
         </w:rPr>
@@ -685,20 +717,25 @@
       </w:r>
       <w:r>
         <w:rPr>
+          <w:rStyle w:val="Nenhum"/>
           <w:i w:val="1"/>
           <w:iCs w:val="1"/>
           <w:rtl w:val="0"/>
           <w:lang w:val="pt-PT"/>
         </w:rPr>
-        <w:t>en_docs_clean_test.csv.</w:t>
+        <w:t>en_docs_clean.csv.</w:t>
       </w:r>
     </w:p>
     <w:p>
       <w:pPr>
         <w:pStyle w:val="AckPara"/>
-      </w:pPr>
-      <w:r>
-        <w:rPr>
+        <w:rPr>
+          <w:lang w:val="pt-PT"/>
+        </w:rPr>
+      </w:pPr>
+      <w:r>
+        <w:rPr>
+          <w:rStyle w:val="Nenhum"/>
           <w:rtl w:val="0"/>
           <w:lang w:val="pt-PT"/>
         </w:rPr>
@@ -706,6 +743,7 @@
       </w:r>
       <w:r>
         <w:rPr>
+          <w:rStyle w:val="Nenhum"/>
           <w:i w:val="1"/>
           <w:iCs w:val="1"/>
           <w:rtl w:val="0"/>
@@ -715,6 +753,7 @@
       </w:r>
       <w:r>
         <w:rPr>
+          <w:rStyle w:val="Nenhum"/>
           <w:rtl w:val="0"/>
           <w:lang w:val="pt-PT"/>
         </w:rPr>
@@ -724,9 +763,13 @@
     <w:p>
       <w:pPr>
         <w:pStyle w:val="AckPara"/>
-      </w:pPr>
-      <w:r>
-        <w:rPr>
+        <w:rPr>
+          <w:lang w:val="pt-PT"/>
+        </w:rPr>
+      </w:pPr>
+      <w:r>
+        <w:rPr>
+          <w:rStyle w:val="Nenhum"/>
           <w:rtl w:val="0"/>
           <w:lang w:val="pt-PT"/>
         </w:rPr>
@@ -734,6 +777,7 @@
       </w:r>
       <w:r>
         <w:rPr>
+          <w:rStyle w:val="Nenhum"/>
           <w:rtl w:val="0"/>
           <w:lang w:val="pt-PT"/>
         </w:rPr>
@@ -741,6 +785,7 @@
       </w:r>
       <w:r>
         <w:rPr>
+          <w:rStyle w:val="Nenhum"/>
           <w:rtl w:val="0"/>
           <w:lang w:val="pt-PT"/>
         </w:rPr>
@@ -748,6 +793,7 @@
       </w:r>
       <w:r>
         <w:rPr>
+          <w:rStyle w:val="Nenhum"/>
           <w:i w:val="1"/>
           <w:iCs w:val="1"/>
           <w:rtl w:val="0"/>
@@ -757,6 +803,7 @@
       </w:r>
       <w:r>
         <w:rPr>
+          <w:rStyle w:val="Nenhum"/>
           <w:rtl w:val="0"/>
           <w:lang w:val="pt-PT"/>
         </w:rPr>
@@ -764,6 +811,7 @@
       </w:r>
       <w:r>
         <w:rPr>
+          <w:rStyle w:val="Nenhum"/>
           <w:i w:val="1"/>
           <w:iCs w:val="1"/>
           <w:rtl w:val="0"/>
@@ -773,6 +821,7 @@
       </w:r>
       <w:r>
         <w:rPr>
+          <w:rStyle w:val="Nenhum"/>
           <w:rtl w:val="0"/>
           <w:lang w:val="pt-PT"/>
         </w:rPr>
@@ -780,6 +829,7 @@
       </w:r>
       <w:r>
         <w:rPr>
+          <w:rStyle w:val="Nenhum"/>
           <w:i w:val="1"/>
           <w:iCs w:val="1"/>
           <w:rtl w:val="0"/>
@@ -789,6 +839,7 @@
       </w:r>
       <w:r>
         <w:rPr>
+          <w:rStyle w:val="Nenhum"/>
           <w:rtl w:val="0"/>
           <w:lang w:val="pt-PT"/>
         </w:rPr>
@@ -796,6 +847,7 @@
       </w:r>
       <w:r>
         <w:rPr>
+          <w:rStyle w:val="Nenhum"/>
           <w:i w:val="1"/>
           <w:iCs w:val="1"/>
           <w:rtl w:val="0"/>
@@ -805,6 +857,7 @@
       </w:r>
       <w:r>
         <w:rPr>
+          <w:rStyle w:val="Nenhum"/>
           <w:rtl w:val="0"/>
           <w:lang w:val="pt-PT"/>
         </w:rPr>
@@ -814,21 +867,77 @@
     <w:p>
       <w:pPr>
         <w:pStyle w:val="AckPara"/>
-      </w:pPr>
-      <w:r>
-        <w:rPr>
-          <w:rtl w:val="0"/>
-          <w:lang w:val="pt-PT"/>
-        </w:rPr>
-        <w:t>In the practical part, we used as baseline a tf-idf algorithm based on the version produced in the second lab of the course. This algorithm creates a document*term matrix, in which we transform into an inverted index, in memory at the beginning of the program. Then given a search query, it scores the documents according to the terms in the documents text.</w:t>
+        <w:rPr>
+          <w:lang w:val="pt-PT"/>
+        </w:rPr>
+      </w:pPr>
+      <w:r>
+        <w:rPr>
+          <w:rStyle w:val="Nenhum"/>
+          <w:rtl w:val="0"/>
+          <w:lang w:val="pt-PT"/>
+        </w:rPr>
+        <w:t>In the practical part, we used as baseline a tf-idf algorithm based on the version produced in the second lab of the course. This algorithm creates a document</w:t>
+      </w:r>
+      <w:r>
+        <w:rPr>
+          <w:rStyle w:val="Nenhum"/>
+          <w:rtl w:val="0"/>
+          <w:lang w:val="pt-PT"/>
+        </w:rPr>
+        <w:t xml:space="preserve"> per </w:t>
+      </w:r>
+      <w:r>
+        <w:rPr>
+          <w:rStyle w:val="Nenhum"/>
+          <w:rtl w:val="0"/>
+          <w:lang w:val="pt-PT"/>
+        </w:rPr>
+        <w:t>term matrix, in which we transform into an inverted index in memory</w:t>
+      </w:r>
+      <w:r>
+        <w:rPr>
+          <w:rStyle w:val="Nenhum"/>
+          <w:rtl w:val="0"/>
+          <w:lang w:val="pt-PT"/>
+        </w:rPr>
+        <w:t>,</w:t>
+      </w:r>
+      <w:r>
+        <w:rPr>
+          <w:rStyle w:val="Nenhum"/>
+          <w:rtl w:val="0"/>
+          <w:lang w:val="pt-PT"/>
+        </w:rPr>
+        <w:t xml:space="preserve"> at the beginning of the program. Then given a search query it scores the documents according to the terms in the documents</w:t>
+      </w:r>
+      <w:r>
+        <w:rPr>
+          <w:rStyle w:val="Nenhum"/>
+          <w:rtl w:val="0"/>
+          <w:lang w:val="pt-PT"/>
+        </w:rPr>
+        <w:t xml:space="preserve"> using the algorithm</w:t>
+      </w:r>
+      <w:r>
+        <w:rPr>
+          <w:rStyle w:val="Nenhum"/>
+          <w:rtl w:val="0"/>
+          <w:lang w:val="pt-PT"/>
+        </w:rPr>
+        <w:t>.</w:t>
       </w:r>
     </w:p>
     <w:p>
       <w:pPr>
         <w:pStyle w:val="AckPara"/>
-      </w:pPr>
-      <w:r>
-        <w:rPr>
+        <w:rPr>
+          <w:lang w:val="pt-PT"/>
+        </w:rPr>
+      </w:pPr>
+      <w:r>
+        <w:rPr>
+          <w:rStyle w:val="Nenhum"/>
           <w:rtl w:val="0"/>
           <w:lang w:val="pt-PT"/>
         </w:rPr>
@@ -836,6 +945,7 @@
       </w:r>
       <w:r>
         <w:rPr>
+          <w:rStyle w:val="Nenhum"/>
           <w:i w:val="1"/>
           <w:iCs w:val="1"/>
           <w:rtl w:val="0"/>
@@ -845,6 +955,7 @@
       </w:r>
       <w:r>
         <w:rPr>
+          <w:rStyle w:val="Nenhum"/>
           <w:rtl w:val="0"/>
           <w:lang w:val="pt-PT"/>
         </w:rPr>
@@ -852,6 +963,7 @@
       </w:r>
       <w:r>
         <w:rPr>
+          <w:rStyle w:val="Nenhum"/>
           <w:i w:val="1"/>
           <w:iCs w:val="1"/>
           <w:rtl w:val="0"/>
@@ -861,6 +973,7 @@
       </w:r>
       <w:r>
         <w:rPr>
+          <w:rStyle w:val="Nenhum"/>
           <w:rtl w:val="0"/>
           <w:lang w:val="pt-PT"/>
         </w:rPr>
@@ -868,6 +981,7 @@
       </w:r>
       <w:r>
         <w:rPr>
+          <w:rStyle w:val="Nenhum"/>
           <w:i w:val="1"/>
           <w:iCs w:val="1"/>
           <w:rtl w:val="0"/>
@@ -877,6 +991,7 @@
       </w:r>
       <w:r>
         <w:rPr>
+          <w:rStyle w:val="Nenhum"/>
           <w:rtl w:val="0"/>
           <w:lang w:val="pt-PT"/>
         </w:rPr>
@@ -884,6 +999,7 @@
       </w:r>
       <w:r>
         <w:rPr>
+          <w:rStyle w:val="Nenhum"/>
           <w:i w:val="1"/>
           <w:iCs w:val="1"/>
           <w:rtl w:val="0"/>
@@ -893,18 +1009,159 @@
       </w:r>
       <w:r>
         <w:rPr>
-          <w:rtl w:val="0"/>
-          <w:lang w:val="pt-PT"/>
-        </w:rPr>
-        <w:t xml:space="preserve"> and tf-idf algorithms. By default the chose the former.</w:t>
+          <w:rStyle w:val="Nenhum"/>
+          <w:rtl w:val="0"/>
+          <w:lang w:val="pt-PT"/>
+        </w:rPr>
+        <w:t xml:space="preserve"> and tf-idf algorithms. By default </w:t>
+      </w:r>
+      <w:r>
+        <w:rPr>
+          <w:rStyle w:val="Nenhum"/>
+          <w:rtl w:val="0"/>
+          <w:lang w:val="pt-PT"/>
+        </w:rPr>
+        <w:t>we</w:t>
+      </w:r>
+      <w:r>
+        <w:rPr>
+          <w:rStyle w:val="Nenhum"/>
+          <w:rtl w:val="0"/>
+          <w:lang w:val="pt-PT"/>
+        </w:rPr>
+        <w:t xml:space="preserve"> chose the former.</w:t>
+      </w:r>
+      <w:r>
+        <w:rPr>
+          <w:rStyle w:val="Nenhum"/>
+          <w:rtl w:val="0"/>
+          <w:lang w:val="pt-PT"/>
+        </w:rPr>
+        <w:t xml:space="preserve"> Whoosh discards words like </w:t>
+      </w:r>
+      <w:r>
+        <w:rPr>
+          <w:rStyle w:val="Nenhum"/>
+          <w:rtl w:val="0"/>
+          <w:lang w:val="pt-PT"/>
+        </w:rPr>
+        <w:t>‘</w:t>
+      </w:r>
+      <w:r>
+        <w:rPr>
+          <w:rStyle w:val="Nenhum"/>
+          <w:rtl w:val="0"/>
+          <w:lang w:val="pt-PT"/>
+        </w:rPr>
+        <w:t>the</w:t>
+      </w:r>
+      <w:r>
+        <w:rPr>
+          <w:rStyle w:val="Nenhum"/>
+          <w:rtl w:val="0"/>
+          <w:lang w:val="pt-PT"/>
+        </w:rPr>
+        <w:t xml:space="preserve">’ </w:t>
+      </w:r>
+      <w:r>
+        <w:rPr>
+          <w:rStyle w:val="Nenhum"/>
+          <w:rtl w:val="0"/>
+          <w:lang w:val="pt-PT"/>
+        </w:rPr>
+        <w:t>in search queries because they usually don</w:t>
+      </w:r>
+      <w:r>
+        <w:rPr>
+          <w:rStyle w:val="Nenhum"/>
+          <w:rtl w:val="0"/>
+          <w:lang w:val="pt-PT"/>
+        </w:rPr>
+        <w:t>’</w:t>
+      </w:r>
+      <w:r>
+        <w:rPr>
+          <w:rStyle w:val="Nenhum"/>
+          <w:rtl w:val="0"/>
+          <w:lang w:val="pt-PT"/>
+        </w:rPr>
+        <w:t>t</w:t>
+      </w:r>
+      <w:r>
+        <w:rPr>
+          <w:rStyle w:val="Nenhum"/>
+          <w:rtl w:val="0"/>
+          <w:lang w:val="pt-PT"/>
+        </w:rPr>
+        <w:t xml:space="preserve"> give any context of meaning and are always present</w:t>
+      </w:r>
+      <w:r>
+        <w:rPr>
+          <w:rStyle w:val="Nenhum"/>
+          <w:rtl w:val="0"/>
+          <w:lang w:val="pt-PT"/>
+        </w:rPr>
+        <w:t xml:space="preserve"> in texts</w:t>
+      </w:r>
+      <w:r>
+        <w:rPr>
+          <w:rStyle w:val="Nenhum"/>
+          <w:rtl w:val="0"/>
+          <w:lang w:val="pt-PT"/>
+        </w:rPr>
+        <w:t>.</w:t>
+      </w:r>
+      <w:r>
+        <w:rPr>
+          <w:rStyle w:val="Nenhum"/>
+          <w:rtl w:val="0"/>
+          <w:lang w:val="pt-PT"/>
+        </w:rPr>
+        <w:t xml:space="preserve"> Whoosh also implicitly takes care of </w:t>
+      </w:r>
+      <w:r>
+        <w:rPr>
+          <w:rStyle w:val="Nenhum"/>
+          <w:rtl w:val="0"/>
+          <w:lang w:val="pt-PT"/>
+        </w:rPr>
+        <w:t>punctuation</w:t>
+      </w:r>
+      <w:r>
+        <w:rPr>
+          <w:rStyle w:val="Nenhum"/>
+          <w:rtl w:val="0"/>
+          <w:lang w:val="pt-PT"/>
+        </w:rPr>
+        <w:t xml:space="preserve"> parsing problems. It</w:t>
+      </w:r>
+      <w:r>
+        <w:rPr>
+          <w:rStyle w:val="Nenhum"/>
+          <w:rtl w:val="0"/>
+          <w:lang w:val="pt-PT"/>
+        </w:rPr>
+        <w:t>’</w:t>
+      </w:r>
+      <w:r>
+        <w:rPr>
+          <w:rStyle w:val="Nenhum"/>
+          <w:rtl w:val="0"/>
+          <w:lang w:val="pt-PT"/>
+        </w:rPr>
+        <w:t>s much more precise and robust the our baseline version.</w:t>
       </w:r>
     </w:p>
     <w:p>
       <w:pPr>
         <w:pStyle w:val="AckPara"/>
-      </w:pPr>
-      <w:r>
-        <w:rPr>
+        <w:rPr>
+          <w:lang w:val="pt-PT"/>
+        </w:rPr>
+      </w:pPr>
+      <w:r>
+        <w:rPr>
+          <w:rStyle w:val="Nenhum"/>
           <w:rtl w:val="0"/>
           <w:lang w:val="pt-PT"/>
         </w:rPr>
@@ -918,6 +1175,7 @@
       </w:pPr>
       <w:r>
         <w:rPr>
+          <w:rStyle w:val="Nenhum"/>
           <w:b w:val="0"/>
           <w:bCs w:val="0"/>
           <w:color w:val="000000"/>
@@ -1034,206 +1292,701 @@
         <w:rPr>
           <w:rtl w:val="0"/>
         </w:rPr>
-        <w:t xml:space="preserve">t use stopwords or stemming, uses td-idf normalized with min frequency of 0.001 and max frequency of 0.5, with n-grams:1,2,3, and the model is a SVM using linear kernel. </w:t>
-      </w:r>
-    </w:p>
-    <w:p>
-      <w:pPr>
-        <w:pStyle w:val="Head1"/>
-        <w:spacing w:before="380"/>
-      </w:pPr>
-      <w:r>
-        <w:rPr>
-          <w:rtl w:val="0"/>
-          <w:lang w:val="en-US"/>
-        </w:rPr>
-        <w:t>3 Named Entity Recognition:</w:t>
-      </w:r>
-    </w:p>
-    <w:p>
-      <w:pPr>
-        <w:pStyle w:val="Head1"/>
-        <w:spacing w:before="380"/>
-      </w:pPr>
-      <w:r>
-        <w:rPr>
-          <w:rtl w:val="0"/>
-          <w:lang w:val="en-US"/>
-        </w:rPr>
-        <w:t>4 Results:</w:t>
-      </w:r>
-    </w:p>
-    <w:p>
-      <w:pPr>
-        <w:pStyle w:val="AdditionalInfoHead"/>
-      </w:pPr>
-      <w:r>
-        <w:rPr>
-          <w:rFonts w:cs="Arial Unicode MS" w:eastAsia="Arial Unicode MS"/>
-          <w:rtl w:val="0"/>
-        </w:rPr>
-        <w:tab/>
-        <w:t>4.1 Ad-Hoc Search:</w:t>
-      </w:r>
-    </w:p>
-    <w:p>
-      <w:pPr>
-        <w:pStyle w:val="AckPara"/>
-      </w:pPr>
-      <w:r>
-        <w:rPr>
-          <w:rtl w:val="0"/>
-          <w:lang w:val="pt-PT"/>
-        </w:rPr>
-        <w:t xml:space="preserve">Comparing both approaches using the cleaned dataset, the whoosh approaches take on average much longer to create when comparing to the lab version, although this time is still negligible.  This is due to disk access in the whoosh version, and memory only in the lab approach. When we use a bigger dataset (uncleaned data) the whoosh version is 6 times faster than our second approach. The lab version also has peak memory usage of over 2Gb. This is mainly due to optimizations in the whoosh library. </w:t>
-      </w:r>
-    </w:p>
-    <w:p>
-      <w:pPr>
-        <w:pStyle w:val="AckPara"/>
-      </w:pPr>
-      <w:r>
-        <w:rPr>
-          <w:rtl w:val="0"/>
-          <w:lang w:val="pt-PT"/>
-        </w:rPr>
-        <w:t>For search time, the lab version is generally __ times faster on the cleaned dataset, and __ times faster/slower on the raw dataset.</w:t>
-      </w:r>
-    </w:p>
-    <w:p>
-      <w:pPr>
-        <w:pStyle w:val="AckPara"/>
-      </w:pPr>
-      <w:r>
-        <w:rPr>
-          <w:rtl w:val="0"/>
-          <w:lang w:val="pt-PT"/>
-        </w:rPr>
-        <w:t>The way statistics are calculated, are different for both appraches, as they are built in different designs. For statistics calculation time, the lab version is generally __ times faster/slow on the cleaned dataset, and __ times faster/slower on the raw dataset.</w:t>
-      </w:r>
-    </w:p>
-    <w:p>
-      <w:pPr>
-        <w:pStyle w:val="AckPara"/>
-      </w:pPr>
-      <w:r>
-        <w:rPr>
-          <w:rtl w:val="0"/>
-          <w:lang w:val="pt-PT"/>
-        </w:rPr>
-        <w:t>Test values are depicted in more detail the following tables.</w:t>
-      </w:r>
-    </w:p>
-    <w:p>
-      <w:pPr>
-        <w:pStyle w:val="AckPara"/>
-      </w:pPr>
-    </w:p>
-    <w:p>
-      <w:pPr>
-        <w:pStyle w:val="AckPara"/>
-      </w:pPr>
-      <w:r>
-        <w:rPr>
-          <w:rtl w:val="0"/>
-          <w:lang w:val="pt-PT"/>
-        </w:rPr>
-        <w:t>For these reasons we decided that the whoosh version is better and more robust. The following examples are all using whoosh.</w:t>
-      </w:r>
-    </w:p>
-    <w:p>
-      <w:pPr>
-        <w:pStyle w:val="AckPara"/>
-      </w:pPr>
-    </w:p>
-    <w:p>
-      <w:pPr>
-        <w:pStyle w:val="AckPara"/>
-      </w:pPr>
-      <w:r>
-        <w:rPr>
-          <w:rtl w:val="0"/>
-          <w:lang w:val="pt-PT"/>
-        </w:rPr>
-        <w:t>#insert example 0 results, why, no word in documents#</w:t>
-      </w:r>
-    </w:p>
-    <w:p>
-      <w:pPr>
-        <w:pStyle w:val="AckPara"/>
-      </w:pPr>
-      <w:r>
-        <w:rPr>
-          <w:rtl w:val="0"/>
-          <w:lang w:val="pt-PT"/>
-        </w:rPr>
-        <w:t>#insert example many results, show frequencies#</w:t>
-      </w:r>
-    </w:p>
-    <w:p>
-      <w:pPr>
-        <w:pStyle w:val="AckPara"/>
-      </w:pPr>
-      <w:r>
-        <w:rPr>
-          <w:rtl w:val="0"/>
-          <w:lang w:val="pt-PT"/>
-        </w:rPr>
-        <w:t>#insert example long queries#</w:t>
-      </w:r>
-    </w:p>
-    <w:p>
-      <w:pPr>
-        <w:pStyle w:val="AckPara"/>
-      </w:pPr>
-    </w:p>
-    <w:p>
-      <w:pPr>
-        <w:pStyle w:val="AdditionalInfoHead"/>
-      </w:pPr>
-      <w:r>
-        <w:rPr>
-          <w:rFonts w:cs="Arial Unicode MS" w:eastAsia="Arial Unicode MS"/>
-          <w:rtl w:val="0"/>
-        </w:rPr>
-        <w:tab/>
-        <w:t>4.2 Text Classification:</w:t>
-      </w:r>
-    </w:p>
-    <w:p>
-      <w:pPr>
-        <w:pStyle w:val="AckPara"/>
-      </w:pPr>
-      <w:r>
-        <w:rPr>
-          <w:rtl w:val="0"/>
-        </w:rPr>
-        <w:t>In the following table we show an example of the results of our tested preprocessing, SW means StopWords and ST means Stemming.</w:t>
-      </w:r>
-    </w:p>
-    <w:p>
-      <w:pPr>
-        <w:pStyle w:val="AdditionalInfoHead"/>
-        <w:keepNext w:val="1"/>
-      </w:pPr>
+        <w:t>t use stopwords or stemming, uses td-idf normalized with min frequency of 0.001 and max frequency of 0.5, with n-grams:1,2,3, and the</w:t>
+      </w:r>
       <w:r>
         <w:drawing>
-          <wp:inline distT="0" distB="0" distL="0" distR="0">
-            <wp:extent cx="3048000" cy="1209675"/>
+          <wp:anchor distT="152400" distB="152400" distL="152400" distR="152400" simplePos="0" relativeHeight="251661312" behindDoc="0" locked="0" layoutInCell="1" allowOverlap="1">
+            <wp:simplePos x="0" y="0"/>
+            <wp:positionH relativeFrom="margin">
+              <wp:posOffset>3338366</wp:posOffset>
+            </wp:positionH>
+            <wp:positionV relativeFrom="line">
+              <wp:posOffset>147635</wp:posOffset>
+            </wp:positionV>
+            <wp:extent cx="3056084" cy="559690"/>
             <wp:effectExtent l="0" t="0" r="0" b="0"/>
+            <wp:wrapThrough wrapText="bothSides" distL="152400" distR="152400">
+              <wp:wrapPolygon edited="1">
+                <wp:start x="0" y="0"/>
+                <wp:lineTo x="21600" y="0"/>
+                <wp:lineTo x="21600" y="21600"/>
+                <wp:lineTo x="0" y="21600"/>
+                <wp:lineTo x="0" y="0"/>
+              </wp:wrapPolygon>
+            </wp:wrapThrough>
             <wp:docPr id="1073741825" name="officeArt object"/>
             <wp:cNvGraphicFramePr/>
             <a:graphic xmlns:a="http://schemas.openxmlformats.org/drawingml/2006/main">
               <a:graphicData uri="http://schemas.openxmlformats.org/drawingml/2006/picture">
                 <pic:pic xmlns:pic="http://schemas.openxmlformats.org/drawingml/2006/picture">
                   <pic:nvPicPr>
-                    <pic:cNvPr id="1073741825" name="image1.png"/>
+                    <pic:cNvPr id="1073741825" name="Captura de ecrã 2018-12-06, às 20.02.52.png"/>
                     <pic:cNvPicPr>
                       <a:picLocks noChangeAspect="1"/>
                     </pic:cNvPicPr>
                   </pic:nvPicPr>
                   <pic:blipFill>
                     <a:blip r:embed="rId8">
+                      <a:extLst/>
+                    </a:blip>
+                    <a:stretch>
+                      <a:fillRect/>
+                    </a:stretch>
+                  </pic:blipFill>
+                  <pic:spPr>
+                    <a:xfrm>
+                      <a:off x="0" y="0"/>
+                      <a:ext cx="3056084" cy="559690"/>
+                    </a:xfrm>
+                    <a:prstGeom prst="rect">
+                      <a:avLst/>
+                    </a:prstGeom>
+                    <a:ln w="12700" cap="flat">
+                      <a:noFill/>
+                      <a:miter lim="400000"/>
+                    </a:ln>
+                    <a:effectLst/>
+                  </pic:spPr>
+                </pic:pic>
+              </a:graphicData>
+            </a:graphic>
+          </wp:anchor>
+        </w:drawing>
+      </w:r>
+      <w:r>
+        <w:rPr>
+          <w:rtl w:val="0"/>
+        </w:rPr>
+        <w:t xml:space="preserve"> model is a SVM using linear kernel. </w:t>
+      </w:r>
+    </w:p>
+    <w:p>
+      <w:pPr>
+        <w:pStyle w:val="Head1"/>
+        <w:spacing w:before="380"/>
+      </w:pPr>
+      <w:r>
+        <w:rPr>
+          <w:rtl w:val="0"/>
+          <w:lang w:val="en-US"/>
+        </w:rPr>
+        <w:t>3 Named Entity Recognition:</w:t>
+      </w:r>
+    </w:p>
+    <w:p>
+      <w:pPr>
+        <w:pStyle w:val="Head1"/>
+        <w:spacing w:before="380"/>
+      </w:pPr>
+      <w:r>
+        <w:rPr>
+          <w:rtl w:val="0"/>
+          <w:lang w:val="en-US"/>
+        </w:rPr>
+        <w:t>4 Results:</w:t>
+      </w:r>
+    </w:p>
+    <w:p>
+      <w:pPr>
+        <w:pStyle w:val="AdditionalInfoHead"/>
+      </w:pPr>
+      <w:r>
+        <w:rPr>
+          <w:rFonts w:cs="Arial Unicode MS" w:eastAsia="Arial Unicode MS"/>
+          <w:rtl w:val="0"/>
+        </w:rPr>
+        <w:tab/>
+        <w:t>4.1 Ad-Hoc Search:</w:t>
+      </w:r>
+    </w:p>
+    <w:p>
+      <w:pPr>
+        <w:pStyle w:val="AckPara"/>
+        <w:rPr>
+          <w:lang w:val="pt-PT"/>
+        </w:rPr>
+      </w:pPr>
+      <w:r>
+        <w:rPr>
+          <w:rStyle w:val="Nenhum"/>
+          <w:rtl w:val="0"/>
+          <w:lang w:val="pt-PT"/>
+        </w:rPr>
+        <w:t xml:space="preserve">Comparing both approaches using the cleaned dataset, the whoosh approaches take on average much longer to create when comparing to the lab version, although this time is still negligible.  This is due to disk access in the whoosh version, and memory only in the lab approach. When we use a bigger dataset (uncleaned data) the whoosh version is 6 times faster than our second approach. The lab version also has peak memory usage of over 2Gb. This is mainly due to optimizations in the whoosh library. </w:t>
+      </w:r>
+    </w:p>
+    <w:p>
+      <w:pPr>
+        <w:pStyle w:val="AckPara"/>
+        <w:rPr>
+          <w:lang w:val="pt-PT"/>
+        </w:rPr>
+      </w:pPr>
+      <w:r>
+        <w:rPr>
+          <w:rStyle w:val="Nenhum"/>
+          <w:rtl w:val="0"/>
+          <w:lang w:val="pt-PT"/>
+        </w:rPr>
+        <w:t>For search time, the lab version is generally __ times faster on the cleaned dataset, and __ times faster/slower on the raw dataset.</w:t>
+      </w:r>
+    </w:p>
+    <w:p>
+      <w:pPr>
+        <w:pStyle w:val="AckPara"/>
+        <w:rPr>
+          <w:lang w:val="pt-PT"/>
+        </w:rPr>
+      </w:pPr>
+      <w:r>
+        <w:rPr>
+          <w:rStyle w:val="Nenhum"/>
+          <w:rtl w:val="0"/>
+          <w:lang w:val="pt-PT"/>
+        </w:rPr>
+        <w:t>The way statistics are calculated, are different for both appr</w:t>
+      </w:r>
+      <w:r>
+        <w:rPr>
+          <w:rStyle w:val="Nenhum"/>
+          <w:rtl w:val="0"/>
+          <w:lang w:val="pt-PT"/>
+        </w:rPr>
+        <w:t>o</w:t>
+      </w:r>
+      <w:r>
+        <w:rPr>
+          <w:rStyle w:val="Nenhum"/>
+          <w:rtl w:val="0"/>
+          <w:lang w:val="pt-PT"/>
+        </w:rPr>
+        <w:t>aches, as they are built in different designs. For statistics calculation time, the lab version is generally __ times faster/slow on the cleaned dataset, and __ times faster/slower on the raw dataset.</w:t>
+      </w:r>
+    </w:p>
+    <w:p>
+      <w:pPr>
+        <w:pStyle w:val="AckPara"/>
+        <w:rPr>
+          <w:lang w:val="pt-PT"/>
+        </w:rPr>
+      </w:pPr>
+      <w:r>
+        <w:rPr>
+          <w:rStyle w:val="Nenhum"/>
+          <w:rtl w:val="0"/>
+          <w:lang w:val="pt-PT"/>
+        </w:rPr>
+        <w:t xml:space="preserve">Test values are depicted in more detail </w:t>
+      </w:r>
+      <w:r>
+        <w:rPr>
+          <w:rStyle w:val="Nenhum"/>
+          <w:rtl w:val="0"/>
+          <w:lang w:val="pt-PT"/>
+        </w:rPr>
+        <w:t>in Fig 1 in section 5.</w:t>
+      </w:r>
+    </w:p>
+    <w:p>
+      <w:pPr>
+        <w:pStyle w:val="AckPara"/>
+      </w:pPr>
+    </w:p>
+    <w:p>
+      <w:pPr>
+        <w:pStyle w:val="AckPara"/>
+        <w:rPr>
+          <w:lang w:val="pt-PT"/>
+        </w:rPr>
+      </w:pPr>
+      <w:r>
+        <w:rPr>
+          <w:rStyle w:val="Nenhum"/>
+          <w:rtl w:val="0"/>
+          <w:lang w:val="pt-PT"/>
+        </w:rPr>
+        <w:t xml:space="preserve">For these reasons </w:t>
+      </w:r>
+      <w:r>
+        <w:rPr>
+          <w:rStyle w:val="Nenhum"/>
+          <w:rtl w:val="0"/>
+          <w:lang w:val="pt-PT"/>
+        </w:rPr>
+        <w:t xml:space="preserve">and specification detailed in section 1, </w:t>
+      </w:r>
+      <w:r>
+        <w:rPr>
+          <w:rStyle w:val="Nenhum"/>
+          <w:rtl w:val="0"/>
+          <w:lang w:val="pt-PT"/>
+        </w:rPr>
+        <w:t>we decided that the whoosh version is better and more robust. The following examples are all using whoosh.</w:t>
+      </w:r>
+    </w:p>
+    <w:p>
+      <w:pPr>
+        <w:pStyle w:val="AckPara"/>
+      </w:pPr>
+    </w:p>
+    <w:p>
+      <w:pPr>
+        <w:pStyle w:val="AckPara"/>
+      </w:pPr>
+      <w:r>
+        <w:rPr>
+          <w:rtl w:val="0"/>
+          <w:lang w:val="pt-PT"/>
+        </w:rPr>
+        <w:t xml:space="preserve">If we search using the query </w:t>
+      </w:r>
+      <w:r>
+        <w:rPr>
+          <w:rtl w:val="0"/>
+          <w:lang w:val="pt-PT"/>
+        </w:rPr>
+        <w:t>‘</w:t>
+      </w:r>
+      <w:r>
+        <w:rPr>
+          <w:rtl w:val="0"/>
+          <w:lang w:val="pt-PT"/>
+        </w:rPr>
+        <w:t>lol</w:t>
+      </w:r>
+      <w:r>
+        <w:rPr>
+          <w:rtl w:val="0"/>
+          <w:lang w:val="pt-PT"/>
+        </w:rPr>
+        <w:t xml:space="preserve">’ </w:t>
+      </w:r>
+      <w:r>
+        <w:rPr>
+          <w:rtl w:val="0"/>
+          <w:lang w:val="pt-PT"/>
+        </w:rPr>
+        <w:t xml:space="preserve">, we can see that there are no documents found. This is because this sequence of characters is not present in the lexicon of the document collection, i.e there are no documents that use the word </w:t>
+      </w:r>
+      <w:r>
+        <w:rPr>
+          <w:rtl w:val="0"/>
+          <w:lang w:val="pt-PT"/>
+        </w:rPr>
+        <w:t>‘</w:t>
+      </w:r>
+      <w:r>
+        <w:rPr>
+          <w:rtl w:val="0"/>
+          <w:lang w:val="pt-PT"/>
+        </w:rPr>
+        <w:t>lol</w:t>
+      </w:r>
+      <w:r>
+        <w:rPr>
+          <w:rtl w:val="0"/>
+          <w:lang w:val="pt-PT"/>
+        </w:rPr>
+        <w:t>’</w:t>
+      </w:r>
+      <w:r>
+        <w:rPr>
+          <w:rtl w:val="0"/>
+          <w:lang w:val="pt-PT"/>
+        </w:rPr>
+        <w:t>. As such, its impossible to calculate the similarity between the query and the documents.</w:t>
+      </w:r>
+      <w:r>
+        <w:drawing>
+          <wp:anchor distT="152400" distB="152400" distL="152400" distR="152400" simplePos="0" relativeHeight="251659264" behindDoc="0" locked="0" layoutInCell="1" allowOverlap="1">
+            <wp:simplePos x="0" y="0"/>
+            <wp:positionH relativeFrom="margin">
+              <wp:posOffset>-6349</wp:posOffset>
+            </wp:positionH>
+            <wp:positionV relativeFrom="line">
+              <wp:posOffset>153062</wp:posOffset>
+            </wp:positionV>
+            <wp:extent cx="2737816" cy="507885"/>
+            <wp:effectExtent l="0" t="0" r="0" b="0"/>
+            <wp:wrapThrough wrapText="bothSides" distL="152400" distR="152400">
+              <wp:wrapPolygon edited="1">
+                <wp:start x="0" y="0"/>
+                <wp:lineTo x="21600" y="0"/>
+                <wp:lineTo x="21600" y="21600"/>
+                <wp:lineTo x="0" y="21600"/>
+                <wp:lineTo x="0" y="0"/>
+              </wp:wrapPolygon>
+            </wp:wrapThrough>
+            <wp:docPr id="1073741826" name="officeArt object"/>
+            <wp:cNvGraphicFramePr/>
+            <a:graphic xmlns:a="http://schemas.openxmlformats.org/drawingml/2006/main">
+              <a:graphicData uri="http://schemas.openxmlformats.org/drawingml/2006/picture">
+                <pic:pic xmlns:pic="http://schemas.openxmlformats.org/drawingml/2006/picture">
+                  <pic:nvPicPr>
+                    <pic:cNvPr id="1073741826" name="Captura de ecrã 2018-12-06, às 19.47.50.png"/>
+                    <pic:cNvPicPr>
+                      <a:picLocks noChangeAspect="1"/>
+                    </pic:cNvPicPr>
+                  </pic:nvPicPr>
+                  <pic:blipFill>
+                    <a:blip r:embed="rId9">
+                      <a:extLst/>
+                    </a:blip>
+                    <a:stretch>
+                      <a:fillRect/>
+                    </a:stretch>
+                  </pic:blipFill>
+                  <pic:spPr>
+                    <a:xfrm>
+                      <a:off x="0" y="0"/>
+                      <a:ext cx="2737816" cy="507885"/>
+                    </a:xfrm>
+                    <a:prstGeom prst="rect">
+                      <a:avLst/>
+                    </a:prstGeom>
+                    <a:ln w="12700" cap="flat">
+                      <a:noFill/>
+                      <a:miter lim="400000"/>
+                    </a:ln>
+                    <a:effectLst/>
+                  </pic:spPr>
+                </pic:pic>
+              </a:graphicData>
+            </a:graphic>
+          </wp:anchor>
+        </w:drawing>
+      </w:r>
+    </w:p>
+    <w:p>
+      <w:pPr>
+        <w:pStyle w:val="AckPara"/>
+        <w:rPr>
+          <w:lang w:val="pt-PT"/>
+        </w:rPr>
+      </w:pPr>
+    </w:p>
+    <w:p>
+      <w:pPr>
+        <w:pStyle w:val="AckPara"/>
+        <w:rPr>
+          <w:lang w:val="pt-PT"/>
+        </w:rPr>
+      </w:pPr>
+      <w:r>
+        <w:rPr>
+          <w:rtl w:val="0"/>
+          <w:lang w:val="pt-PT"/>
+        </w:rPr>
+        <w:t xml:space="preserve">Using the search query </w:t>
+      </w:r>
+      <w:r>
+        <w:rPr>
+          <w:rtl w:val="0"/>
+          <w:lang w:val="pt-PT"/>
+        </w:rPr>
+        <w:t>‘</w:t>
+      </w:r>
+      <w:r>
+        <w:rPr>
+          <w:rtl w:val="0"/>
+          <w:lang w:val="pt-PT"/>
+        </w:rPr>
+        <w:t>britain</w:t>
+      </w:r>
+      <w:r>
+        <w:rPr>
+          <w:rtl w:val="0"/>
+          <w:lang w:val="pt-PT"/>
+        </w:rPr>
+        <w:t>’</w:t>
+      </w:r>
+      <w:r>
+        <w:rPr>
+          <w:rtl w:val="0"/>
+          <w:lang w:val="pt-PT"/>
+        </w:rPr>
+        <w:t>, we can see that there are a lot of documents found related with the query. This is to be expected, as the documents are a collection of manifestos from different political parties in Britain.</w:t>
+      </w:r>
+      <w:r>
+        <w:rPr>
+          <w:lang w:val="pt-PT"/>
+        </w:rPr>
+        <w:drawing>
+          <wp:anchor distT="152400" distB="152400" distL="152400" distR="152400" simplePos="0" relativeHeight="251660288" behindDoc="0" locked="0" layoutInCell="1" allowOverlap="1">
+            <wp:simplePos x="0" y="0"/>
+            <wp:positionH relativeFrom="margin">
+              <wp:posOffset>-6349</wp:posOffset>
+            </wp:positionH>
+            <wp:positionV relativeFrom="line">
+              <wp:posOffset>125263</wp:posOffset>
+            </wp:positionV>
+            <wp:extent cx="2737816" cy="479321"/>
+            <wp:effectExtent l="0" t="0" r="0" b="0"/>
+            <wp:wrapThrough wrapText="bothSides" distL="152400" distR="152400">
+              <wp:wrapPolygon edited="1">
+                <wp:start x="0" y="0"/>
+                <wp:lineTo x="21600" y="0"/>
+                <wp:lineTo x="21600" y="21600"/>
+                <wp:lineTo x="0" y="21600"/>
+                <wp:lineTo x="0" y="0"/>
+              </wp:wrapPolygon>
+            </wp:wrapThrough>
+            <wp:docPr id="1073741827" name="officeArt object"/>
+            <wp:cNvGraphicFramePr/>
+            <a:graphic xmlns:a="http://schemas.openxmlformats.org/drawingml/2006/main">
+              <a:graphicData uri="http://schemas.openxmlformats.org/drawingml/2006/picture">
+                <pic:pic xmlns:pic="http://schemas.openxmlformats.org/drawingml/2006/picture">
+                  <pic:nvPicPr>
+                    <pic:cNvPr id="1073741827" name="Captura de ecrã 2018-12-06, às 19.51.37.png"/>
+                    <pic:cNvPicPr>
+                      <a:picLocks noChangeAspect="1"/>
+                    </pic:cNvPicPr>
+                  </pic:nvPicPr>
+                  <pic:blipFill>
+                    <a:blip r:embed="rId10">
+                      <a:extLst/>
+                    </a:blip>
+                    <a:stretch>
+                      <a:fillRect/>
+                    </a:stretch>
+                  </pic:blipFill>
+                  <pic:spPr>
+                    <a:xfrm>
+                      <a:off x="0" y="0"/>
+                      <a:ext cx="2737816" cy="479321"/>
+                    </a:xfrm>
+                    <a:prstGeom prst="rect">
+                      <a:avLst/>
+                    </a:prstGeom>
+                    <a:ln w="12700" cap="flat">
+                      <a:noFill/>
+                      <a:miter lim="400000"/>
+                    </a:ln>
+                    <a:effectLst/>
+                  </pic:spPr>
+                </pic:pic>
+              </a:graphicData>
+            </a:graphic>
+          </wp:anchor>
+        </w:drawing>
+      </w:r>
+    </w:p>
+    <w:p>
+      <w:pPr>
+        <w:pStyle w:val="AckPara"/>
+        <w:rPr>
+          <w:lang w:val="pt-PT"/>
+        </w:rPr>
+      </w:pPr>
+    </w:p>
+    <w:p>
+      <w:pPr>
+        <w:pStyle w:val="AckPara"/>
+        <w:rPr>
+          <w:lang w:val="pt-PT"/>
+        </w:rPr>
+      </w:pPr>
+      <w:r>
+        <w:rPr>
+          <w:rtl w:val="0"/>
+          <w:lang w:val="pt-PT"/>
+        </w:rPr>
+        <w:t xml:space="preserve">For longer queries a logical </w:t>
+      </w:r>
+      <w:r>
+        <w:rPr>
+          <w:rtl w:val="0"/>
+          <w:lang w:val="pt-PT"/>
+        </w:rPr>
+        <w:t>‘</w:t>
+      </w:r>
+      <w:r>
+        <w:rPr>
+          <w:rtl w:val="0"/>
+          <w:lang w:val="pt-PT"/>
+        </w:rPr>
+        <w:t>and</w:t>
+      </w:r>
+      <w:r>
+        <w:rPr>
+          <w:rtl w:val="0"/>
+          <w:lang w:val="pt-PT"/>
+        </w:rPr>
+        <w:t xml:space="preserve">’ </w:t>
+      </w:r>
+      <w:r>
+        <w:rPr>
+          <w:rtl w:val="0"/>
+          <w:lang w:val="pt-PT"/>
+        </w:rPr>
+        <w:t xml:space="preserve">is applied for the search between the different keywords. This allows for results which are much closely related to the search query as a whole instead of the individual words. Using the search query </w:t>
+      </w:r>
+      <w:r>
+        <w:rPr>
+          <w:rtl w:val="0"/>
+          <w:lang w:val="pt-PT"/>
+        </w:rPr>
+        <w:t>‘</w:t>
+      </w:r>
+      <w:r>
+        <w:rPr>
+          <w:rtl w:val="0"/>
+          <w:lang w:val="pt-PT"/>
+        </w:rPr>
+        <w:t>queen of britain</w:t>
+      </w:r>
+      <w:r>
+        <w:rPr>
+          <w:rtl w:val="0"/>
+          <w:lang w:val="pt-PT"/>
+        </w:rPr>
+        <w:t xml:space="preserve">’ </w:t>
+      </w:r>
+      <w:r>
+        <w:rPr>
+          <w:rtl w:val="0"/>
+          <w:lang w:val="pt-PT"/>
+        </w:rPr>
+        <w:t xml:space="preserve">we can see that the number of results has greatly reduced when comparing to the previous query. We only present results which contain both </w:t>
+      </w:r>
+      <w:r>
+        <w:rPr>
+          <w:rtl w:val="0"/>
+          <w:lang w:val="pt-PT"/>
+        </w:rPr>
+        <w:t>‘</w:t>
+      </w:r>
+      <w:r>
+        <w:rPr>
+          <w:rtl w:val="0"/>
+          <w:lang w:val="pt-PT"/>
+        </w:rPr>
+        <w:t>queen</w:t>
+      </w:r>
+      <w:r>
+        <w:rPr>
+          <w:rtl w:val="0"/>
+          <w:lang w:val="pt-PT"/>
+        </w:rPr>
+        <w:t xml:space="preserve">’ </w:t>
+      </w:r>
+      <w:r>
+        <w:rPr>
+          <w:rtl w:val="0"/>
+          <w:lang w:val="pt-PT"/>
+        </w:rPr>
+        <w:t xml:space="preserve">and </w:t>
+      </w:r>
+      <w:r>
+        <w:rPr>
+          <w:rtl w:val="0"/>
+          <w:lang w:val="pt-PT"/>
+        </w:rPr>
+        <w:t>‘</w:t>
+      </w:r>
+      <w:r>
+        <w:rPr>
+          <w:rtl w:val="0"/>
+          <w:lang w:val="pt-PT"/>
+        </w:rPr>
+        <w:t>britain</w:t>
+      </w:r>
+      <w:r>
+        <w:rPr>
+          <w:rtl w:val="0"/>
+          <w:lang w:val="pt-PT"/>
+        </w:rPr>
+        <w:t>’</w:t>
+      </w:r>
+      <w:r>
+        <w:rPr>
+          <w:rtl w:val="0"/>
+          <w:lang w:val="pt-PT"/>
+        </w:rPr>
+        <w:t xml:space="preserve">. The keyword </w:t>
+      </w:r>
+      <w:r>
+        <w:rPr>
+          <w:rtl w:val="0"/>
+          <w:lang w:val="pt-PT"/>
+        </w:rPr>
+        <w:t>‘</w:t>
+      </w:r>
+      <w:r>
+        <w:rPr>
+          <w:rtl w:val="0"/>
+          <w:lang w:val="pt-PT"/>
+        </w:rPr>
+        <w:t>of</w:t>
+      </w:r>
+      <w:r>
+        <w:rPr>
+          <w:rtl w:val="0"/>
+          <w:lang w:val="pt-PT"/>
+        </w:rPr>
+        <w:t xml:space="preserve">’ </w:t>
+      </w:r>
+      <w:r>
+        <w:rPr>
+          <w:rtl w:val="0"/>
+          <w:lang w:val="pt-PT"/>
+        </w:rPr>
+        <w:t xml:space="preserve">is discarded like explained in Section 1.1. </w:t>
+      </w:r>
+    </w:p>
+    <w:p>
+      <w:pPr>
+        <w:pStyle w:val="AckPara"/>
+      </w:pPr>
+    </w:p>
+    <w:p>
+      <w:pPr>
+        <w:pStyle w:val="AdditionalInfoHead"/>
+      </w:pPr>
+      <w:r>
+        <w:rPr>
+          <w:rFonts w:cs="Arial Unicode MS" w:eastAsia="Arial Unicode MS"/>
+          <w:rtl w:val="0"/>
+        </w:rPr>
+        <w:tab/>
+        <w:t>4.2 Text Classification:</w:t>
+      </w:r>
+    </w:p>
+    <w:p>
+      <w:pPr>
+        <w:pStyle w:val="AckPara"/>
+      </w:pPr>
+      <w:r>
+        <w:rPr>
+          <w:rtl w:val="0"/>
+        </w:rPr>
+        <w:t>In the following table we show an example of the results of our tested preprocessing, SW means StopWords and ST means Stemming.</w:t>
+      </w:r>
+    </w:p>
+    <w:p>
+      <w:pPr>
+        <w:pStyle w:val="AdditionalInfoHead"/>
+        <w:keepNext w:val="1"/>
+      </w:pPr>
+      <w:r>
+        <w:drawing>
+          <wp:inline distT="0" distB="0" distL="0" distR="0">
+            <wp:extent cx="3048000" cy="1209675"/>
+            <wp:effectExtent l="0" t="0" r="0" b="0"/>
+            <wp:docPr id="1073741828" name="officeArt object" descr="image1.png"/>
+            <wp:cNvGraphicFramePr/>
+            <a:graphic xmlns:a="http://schemas.openxmlformats.org/drawingml/2006/main">
+              <a:graphicData uri="http://schemas.openxmlformats.org/drawingml/2006/picture">
+                <pic:pic xmlns:pic="http://schemas.openxmlformats.org/drawingml/2006/picture">
+                  <pic:nvPicPr>
+                    <pic:cNvPr id="1073741828" name="image1.png" descr="image1.png"/>
+                    <pic:cNvPicPr>
+                      <a:picLocks noChangeAspect="1"/>
+                    </pic:cNvPicPr>
+                  </pic:nvPicPr>
+                  <pic:blipFill>
+                    <a:blip r:embed="rId11">
                       <a:extLst/>
                     </a:blip>
                     <a:stretch>
@@ -1281,19 +2034,19 @@
           <wp:inline distT="0" distB="0" distL="0" distR="0">
             <wp:extent cx="3048000" cy="902335"/>
             <wp:effectExtent l="0" t="0" r="0" b="0"/>
-            <wp:docPr id="1073741826" name="officeArt object"/>
+            <wp:docPr id="1073741829" name="officeArt object" descr="image2.png"/>
             <wp:cNvGraphicFramePr/>
             <a:graphic xmlns:a="http://schemas.openxmlformats.org/drawingml/2006/main">
               <a:graphicData uri="http://schemas.openxmlformats.org/drawingml/2006/picture">
                 <pic:pic xmlns:pic="http://schemas.openxmlformats.org/drawingml/2006/picture">
                   <pic:nvPicPr>
-                    <pic:cNvPr id="1073741826" name="image2.png"/>
+                    <pic:cNvPr id="1073741829" name="image2.png" descr="image2.png"/>
                     <pic:cNvPicPr>
                       <a:picLocks noChangeAspect="1"/>
                     </pic:cNvPicPr>
                   </pic:nvPicPr>
                   <pic:blipFill>
-                    <a:blip r:embed="rId9">
+                    <a:blip r:embed="rId12">
                       <a:extLst/>
                     </a:blip>
                     <a:stretch>
@@ -1345,21 +2098,21 @@
       <w:r>
         <w:drawing>
           <wp:inline distT="0" distB="0" distL="0" distR="0">
-            <wp:extent cx="2918461" cy="1361340"/>
+            <wp:extent cx="2918462" cy="1361340"/>
             <wp:effectExtent l="0" t="0" r="0" b="0"/>
-            <wp:docPr id="1073741827" name="officeArt object"/>
+            <wp:docPr id="1073741830" name="officeArt object" descr="image3.png"/>
             <wp:cNvGraphicFramePr/>
             <a:graphic xmlns:a="http://schemas.openxmlformats.org/drawingml/2006/main">
               <a:graphicData uri="http://schemas.openxmlformats.org/drawingml/2006/picture">
                 <pic:pic xmlns:pic="http://schemas.openxmlformats.org/drawingml/2006/picture">
                   <pic:nvPicPr>
-                    <pic:cNvPr id="1073741827" name="image3.png"/>
+                    <pic:cNvPr id="1073741830" name="image3.png" descr="image3.png"/>
                     <pic:cNvPicPr>
                       <a:picLocks noChangeAspect="1"/>
                     </pic:cNvPicPr>
                   </pic:nvPicPr>
                   <pic:blipFill>
-                    <a:blip r:embed="rId10">
+                    <a:blip r:embed="rId13">
                       <a:extLst/>
                     </a:blip>
                     <a:stretch>
@@ -1369,7 +2122,7 @@
                   <pic:spPr>
                     <a:xfrm>
                       <a:off x="0" y="0"/>
-                      <a:ext cx="2918461" cy="1361340"/>
+                      <a:ext cx="2918462" cy="1361340"/>
                     </a:xfrm>
                     <a:prstGeom prst="rect">
                       <a:avLst/>
@@ -1396,19 +2149,19 @@
           <wp:inline distT="0" distB="0" distL="0" distR="0">
             <wp:extent cx="3048000" cy="1464945"/>
             <wp:effectExtent l="0" t="0" r="0" b="0"/>
-            <wp:docPr id="1073741828" name="officeArt object"/>
+            <wp:docPr id="1073741831" name="officeArt object" descr="image4.png"/>
             <wp:cNvGraphicFramePr/>
             <a:graphic xmlns:a="http://schemas.openxmlformats.org/drawingml/2006/main">
               <a:graphicData uri="http://schemas.openxmlformats.org/drawingml/2006/picture">
                 <pic:pic xmlns:pic="http://schemas.openxmlformats.org/drawingml/2006/picture">
                   <pic:nvPicPr>
-                    <pic:cNvPr id="1073741828" name="image4.png"/>
+                    <pic:cNvPr id="1073741831" name="image4.png" descr="image4.png"/>
                     <pic:cNvPicPr>
                       <a:picLocks noChangeAspect="1"/>
                     </pic:cNvPicPr>
                   </pic:nvPicPr>
                   <pic:blipFill>
-                    <a:blip r:embed="rId11">
+                    <a:blip r:embed="rId14">
                       <a:extLst/>
                     </a:blip>
                     <a:stretch>
@@ -1445,19 +2198,19 @@
           <wp:inline distT="0" distB="0" distL="0" distR="0">
             <wp:extent cx="3048000" cy="1297306"/>
             <wp:effectExtent l="0" t="0" r="0" b="0"/>
-            <wp:docPr id="1073741829" name="officeArt object"/>
+            <wp:docPr id="1073741832" name="officeArt object" descr="image5.png"/>
             <wp:cNvGraphicFramePr/>
             <a:graphic xmlns:a="http://schemas.openxmlformats.org/drawingml/2006/main">
               <a:graphicData uri="http://schemas.openxmlformats.org/drawingml/2006/picture">
                 <pic:pic xmlns:pic="http://schemas.openxmlformats.org/drawingml/2006/picture">
                   <pic:nvPicPr>
-                    <pic:cNvPr id="1073741829" name="image5.png"/>
+                    <pic:cNvPr id="1073741832" name="image5.png" descr="image5.png"/>
                     <pic:cNvPicPr>
                       <a:picLocks noChangeAspect="1"/>
                     </pic:cNvPicPr>
                   </pic:nvPicPr>
                   <pic:blipFill>
-                    <a:blip r:embed="rId12">
+                    <a:blip r:embed="rId15">
                       <a:extLst/>
                     </a:blip>
                     <a:stretch>
@@ -1494,19 +2247,19 @@
           <wp:inline distT="0" distB="0" distL="0" distR="0">
             <wp:extent cx="3048000" cy="1518920"/>
             <wp:effectExtent l="0" t="0" r="0" b="0"/>
-            <wp:docPr id="1073741830" name="officeArt object"/>
+            <wp:docPr id="1073741833" name="officeArt object" descr="image6.png"/>
             <wp:cNvGraphicFramePr/>
             <a:graphic xmlns:a="http://schemas.openxmlformats.org/drawingml/2006/main">
               <a:graphicData uri="http://schemas.openxmlformats.org/drawingml/2006/picture">
                 <pic:pic xmlns:pic="http://schemas.openxmlformats.org/drawingml/2006/picture">
                   <pic:nvPicPr>
-                    <pic:cNvPr id="1073741830" name="image6.png"/>
+                    <pic:cNvPr id="1073741833" name="image6.png" descr="image6.png"/>
                     <pic:cNvPicPr>
                       <a:picLocks noChangeAspect="1"/>
                     </pic:cNvPicPr>
                   </pic:nvPicPr>
                   <pic:blipFill>
-                    <a:blip r:embed="rId13">
+                    <a:blip r:embed="rId16">
                       <a:extLst/>
                     </a:blip>
                     <a:stretch>
@@ -1543,19 +2296,19 @@
           <wp:inline distT="0" distB="0" distL="0" distR="0">
             <wp:extent cx="3048000" cy="1441450"/>
             <wp:effectExtent l="0" t="0" r="0" b="0"/>
-            <wp:docPr id="1073741831" name="officeArt object"/>
+            <wp:docPr id="1073741834" name="officeArt object" descr="image7.png"/>
             <wp:cNvGraphicFramePr/>
             <a:graphic xmlns:a="http://schemas.openxmlformats.org/drawingml/2006/main">
               <a:graphicData uri="http://schemas.openxmlformats.org/drawingml/2006/picture">
                 <pic:pic xmlns:pic="http://schemas.openxmlformats.org/drawingml/2006/picture">
                   <pic:nvPicPr>
-                    <pic:cNvPr id="1073741831" name="image7.png"/>
+                    <pic:cNvPr id="1073741834" name="image7.png" descr="image7.png"/>
                     <pic:cNvPicPr>
                       <a:picLocks noChangeAspect="1"/>
                     </pic:cNvPicPr>
                   </pic:nvPicPr>
                   <pic:blipFill>
-                    <a:blip r:embed="rId14">
+                    <a:blip r:embed="rId17">
                       <a:extLst/>
                     </a:blip>
                     <a:stretch>
@@ -1592,19 +2345,19 @@
           <wp:inline distT="0" distB="0" distL="0" distR="0">
             <wp:extent cx="3048000" cy="1457325"/>
             <wp:effectExtent l="0" t="0" r="0" b="0"/>
-            <wp:docPr id="1073741832" name="officeArt object"/>
+            <wp:docPr id="1073741835" name="officeArt object" descr="image8.png"/>
             <wp:cNvGraphicFramePr/>
             <a:graphic xmlns:a="http://schemas.openxmlformats.org/drawingml/2006/main">
               <a:graphicData uri="http://schemas.openxmlformats.org/drawingml/2006/picture">
                 <pic:pic xmlns:pic="http://schemas.openxmlformats.org/drawingml/2006/picture">
                   <pic:nvPicPr>
-                    <pic:cNvPr id="1073741832" name="image8.png"/>
+                    <pic:cNvPr id="1073741835" name="image8.png" descr="image8.png"/>
                     <pic:cNvPicPr>
                       <a:picLocks noChangeAspect="1"/>
                     </pic:cNvPicPr>
                   </pic:nvPicPr>
                   <pic:blipFill>
-                    <a:blip r:embed="rId15">
+                    <a:blip r:embed="rId18">
                       <a:extLst/>
                     </a:blip>
                     <a:stretch>
@@ -1673,21 +2426,21 @@
       <w:r>
         <w:drawing>
           <wp:inline distT="0" distB="0" distL="0" distR="0">
-            <wp:extent cx="3014768" cy="1440180"/>
+            <wp:extent cx="3014768" cy="1440181"/>
             <wp:effectExtent l="0" t="0" r="0" b="0"/>
-            <wp:docPr id="1073741833" name="officeArt object"/>
+            <wp:docPr id="1073741836" name="officeArt object" descr="image9.png"/>
             <wp:cNvGraphicFramePr/>
             <a:graphic xmlns:a="http://schemas.openxmlformats.org/drawingml/2006/main">
               <a:graphicData uri="http://schemas.openxmlformats.org/drawingml/2006/picture">
                 <pic:pic xmlns:pic="http://schemas.openxmlformats.org/drawingml/2006/picture">
                   <pic:nvPicPr>
-                    <pic:cNvPr id="1073741833" name="image9.png"/>
+                    <pic:cNvPr id="1073741836" name="image9.png" descr="image9.png"/>
                     <pic:cNvPicPr>
                       <a:picLocks noChangeAspect="1"/>
                     </pic:cNvPicPr>
                   </pic:nvPicPr>
                   <pic:blipFill>
-                    <a:blip r:embed="rId16">
+                    <a:blip r:embed="rId19">
                       <a:extLst/>
                     </a:blip>
                     <a:stretch>
@@ -1697,7 +2450,7 @@
                   <pic:spPr>
                     <a:xfrm>
                       <a:off x="0" y="0"/>
-                      <a:ext cx="3014768" cy="1440180"/>
+                      <a:ext cx="3014768" cy="1440181"/>
                     </a:xfrm>
                     <a:prstGeom prst="rect">
                       <a:avLst/>
@@ -1724,19 +2477,19 @@
           <wp:inline distT="0" distB="0" distL="0" distR="0">
             <wp:extent cx="3048000" cy="2286000"/>
             <wp:effectExtent l="0" t="0" r="0" b="0"/>
-            <wp:docPr id="1073741834" name="officeArt object" descr="Picture 5"/>
+            <wp:docPr id="1073741837" name="officeArt object" descr="Picture 5"/>
             <wp:cNvGraphicFramePr/>
             <a:graphic xmlns:a="http://schemas.openxmlformats.org/drawingml/2006/main">
               <a:graphicData uri="http://schemas.openxmlformats.org/drawingml/2006/picture">
                 <pic:pic xmlns:pic="http://schemas.openxmlformats.org/drawingml/2006/picture">
                   <pic:nvPicPr>
-                    <pic:cNvPr id="1073741834" name="Picture 5" descr="Picture 5"/>
+                    <pic:cNvPr id="1073741837" name="Picture 5" descr="Picture 5"/>
                     <pic:cNvPicPr>
                       <a:picLocks noChangeAspect="1"/>
                     </pic:cNvPicPr>
                   </pic:nvPicPr>
                   <pic:blipFill>
-                    <a:blip r:embed="rId17">
+                    <a:blip r:embed="rId20">
                       <a:extLst/>
                     </a:blip>
                     <a:stretch>
@@ -1831,22 +2584,277 @@
           <w:rtl w:val="0"/>
         </w:rPr>
         <w:tab/>
-        <w:t xml:space="preserve">4.3 </w:t>
-      </w:r>
-      <w:r>
-        <w:rPr>
-          <w:rFonts w:cs="Arial Unicode MS" w:eastAsia="Arial Unicode MS"/>
-          <w:rtl w:val="0"/>
-          <w:lang w:val="en-US"/>
-        </w:rPr>
-        <w:t>Named Entity Recognition</w:t>
-      </w:r>
-      <w:r>
-        <w:rPr>
-          <w:rFonts w:cs="Arial Unicode MS" w:eastAsia="Arial Unicode MS"/>
+        <w:t>4.3 Named Entity Recognition:</w:t>
+      </w:r>
+    </w:p>
+    <w:p>
+      <w:pPr>
+        <w:pStyle w:val="Head1"/>
+      </w:pPr>
+    </w:p>
+    <w:p>
+      <w:pPr>
+        <w:pStyle w:val="Head1"/>
+      </w:pPr>
+    </w:p>
+    <w:p>
+      <w:pPr>
+        <w:pStyle w:val="Head1"/>
+      </w:pPr>
+    </w:p>
+    <w:p>
+      <w:pPr>
+        <w:pStyle w:val="Head1"/>
+      </w:pPr>
+    </w:p>
+    <w:p>
+      <w:pPr>
+        <w:pStyle w:val="Head1"/>
+      </w:pPr>
+    </w:p>
+    <w:p>
+      <w:pPr>
+        <w:pStyle w:val="Head1"/>
+      </w:pPr>
+      <w:r>
+        <w:rPr>
+          <w:rStyle w:val="Nenhum"/>
+          <w:b w:val="0"/>
+          <w:bCs w:val="0"/>
+          <w:rtl w:val="0"/>
+          <w:lang w:val="pt-PT"/>
+        </w:rPr>
+        <w:t>5</w:t>
+      </w:r>
+      <w:r>
+        <w:rPr>
+          <w:rtl w:val="0"/>
+        </w:rPr>
+        <w:t xml:space="preserve"> </w:t>
+      </w:r>
+      <w:r>
+        <w:rPr>
+          <w:rtl w:val="0"/>
+          <w:lang w:val="pt-PT"/>
+        </w:rPr>
+        <w:t>Attac</w:t>
+      </w:r>
+      <w:r>
+        <w:drawing>
+          <wp:anchor distT="152400" distB="152400" distL="152400" distR="152400" simplePos="0" relativeHeight="251662336" behindDoc="0" locked="0" layoutInCell="1" allowOverlap="1">
+            <wp:simplePos x="0" y="0"/>
+            <wp:positionH relativeFrom="page">
+              <wp:posOffset>685799</wp:posOffset>
+            </wp:positionH>
+            <wp:positionV relativeFrom="page">
+              <wp:posOffset>1399032</wp:posOffset>
+            </wp:positionV>
+            <wp:extent cx="6400800" cy="2002972"/>
+            <wp:effectExtent l="0" t="0" r="0" b="0"/>
+            <wp:wrapThrough wrapText="bothSides" distL="152400" distR="152400">
+              <wp:wrapPolygon edited="1">
+                <wp:start x="0" y="0"/>
+                <wp:lineTo x="21621" y="0"/>
+                <wp:lineTo x="21621" y="21638"/>
+                <wp:lineTo x="0" y="21638"/>
+                <wp:lineTo x="0" y="0"/>
+              </wp:wrapPolygon>
+            </wp:wrapThrough>
+            <wp:docPr id="1073741839" name="officeArt object"/>
+            <wp:cNvGraphicFramePr/>
+            <a:graphic xmlns:a="http://schemas.openxmlformats.org/drawingml/2006/main">
+              <a:graphicData uri="http://schemas.openxmlformats.org/drawingml/2006/picture">
+                <pic:pic xmlns:pic="http://schemas.openxmlformats.org/drawingml/2006/picture">
+                  <pic:nvPicPr>
+                    <pic:cNvPr id="1073741839" name="Captura de ecrã 2018-12-06, às 22.12.14.png"/>
+                    <pic:cNvPicPr>
+                      <a:picLocks noChangeAspect="1"/>
+                    </pic:cNvPicPr>
+                  </pic:nvPicPr>
+                  <pic:blipFill>
+                    <a:blip r:embed="rId21">
+                      <a:extLst/>
+                    </a:blip>
+                    <a:stretch>
+                      <a:fillRect/>
+                    </a:stretch>
+                  </pic:blipFill>
+                  <pic:spPr>
+                    <a:xfrm>
+                      <a:off x="0" y="0"/>
+                      <a:ext cx="6400800" cy="2002972"/>
+                    </a:xfrm>
+                    <a:prstGeom prst="rect">
+                      <a:avLst/>
+                    </a:prstGeom>
+                    <a:ln w="12700" cap="flat">
+                      <a:noFill/>
+                      <a:miter lim="400000"/>
+                    </a:ln>
+                    <a:effectLst/>
+                  </pic:spPr>
+                </pic:pic>
+              </a:graphicData>
+            </a:graphic>
+          </wp:anchor>
+        </w:drawing>
+      </w:r>
+      <w:r>
+        <w:rPr>
+          <w:rtl w:val="0"/>
+          <w:lang w:val="pt-PT"/>
+        </w:rPr>
+        <w:t>hments</w:t>
+      </w:r>
+      <w:r>
+        <w:rPr>
           <w:rtl w:val="0"/>
         </w:rPr>
         <w:t>:</w:t>
+      </w:r>
+      <w:r>
+        <mc:AlternateContent>
+          <mc:Choice Requires="wps">
+            <w:drawing>
+              <wp:anchor distT="152400" distB="152400" distL="152400" distR="152400" simplePos="0" relativeHeight="251663360" behindDoc="0" locked="0" layoutInCell="1" allowOverlap="1">
+                <wp:simplePos x="0" y="0"/>
+                <wp:positionH relativeFrom="margin">
+                  <wp:posOffset>-6350</wp:posOffset>
+                </wp:positionH>
+                <wp:positionV relativeFrom="line">
+                  <wp:posOffset>2298700</wp:posOffset>
+                </wp:positionV>
+                <wp:extent cx="7086600" cy="416977"/>
+                <wp:effectExtent l="0" t="0" r="0" b="0"/>
+                <wp:wrapThrough wrapText="bothSides" distL="152400" distR="152400">
+                  <wp:wrapPolygon edited="1">
+                    <wp:start x="0" y="0"/>
+                    <wp:lineTo x="21600" y="0"/>
+                    <wp:lineTo x="21600" y="21600"/>
+                    <wp:lineTo x="0" y="21600"/>
+                    <wp:lineTo x="0" y="0"/>
+                  </wp:wrapPolygon>
+                </wp:wrapThrough>
+                <wp:docPr id="1073741838" name="officeArt object"/>
+                <wp:cNvGraphicFramePr/>
+                <a:graphic xmlns:a="http://schemas.openxmlformats.org/drawingml/2006/main">
+                  <a:graphicData uri="http://schemas.microsoft.com/office/word/2010/wordprocessingShape">
+                    <wps:wsp>
+                      <wps:cNvSpPr txBox="1"/>
+                      <wps:spPr>
+                        <a:xfrm>
+                          <a:off x="0" y="0"/>
+                          <a:ext cx="7086600" cy="416977"/>
+                        </a:xfrm>
+                        <a:prstGeom prst="rect">
+                          <a:avLst/>
+                        </a:prstGeom>
+                        <a:noFill/>
+                        <a:ln w="12700" cap="flat">
+                          <a:noFill/>
+                          <a:miter lim="400000"/>
+                        </a:ln>
+                        <a:effectLst/>
+                      </wps:spPr>
+                      <wps:txbx>
+                        <w:txbxContent>
+                          <w:p>
+                            <w:pPr>
+                              <w:pStyle w:val="Caption"/>
+                              <w:tabs>
+                                <w:tab w:val="left" w:pos="1440"/>
+                                <w:tab w:val="left" w:pos="2880"/>
+                                <w:tab w:val="left" w:pos="4320"/>
+                                <w:tab w:val="left" w:pos="5760"/>
+                                <w:tab w:val="left" w:pos="7200"/>
+                                <w:tab w:val="left" w:pos="8640"/>
+                                <w:tab w:val="left" w:pos="10080"/>
+                              </w:tabs>
+                              <w:jc w:val="center"/>
+                            </w:pPr>
+                            <w:r>
+                              <w:rPr>
+                                <w:rStyle w:val="Nenhum"/>
+                                <w:b w:val="1"/>
+                                <w:bCs w:val="1"/>
+                                <w:sz w:val="20"/>
+                                <w:szCs w:val="20"/>
+                                <w:rtl w:val="0"/>
+                                <w:lang w:val="pt-PT"/>
+                              </w:rPr>
+                              <w:t>Fig1</w:t>
+                            </w:r>
+                            <w:r>
+                              <w:rPr>
+                                <w:sz w:val="20"/>
+                                <w:szCs w:val="20"/>
+                                <w:rtl w:val="0"/>
+                                <w:lang w:val="pt-PT"/>
+                              </w:rPr>
+                              <w:t xml:space="preserve"> Calculation times per query on the cleaned (smaller) dataset</w:t>
+                            </w:r>
+                          </w:p>
+                        </w:txbxContent>
+                      </wps:txbx>
+                      <wps:bodyPr wrap="square" lIns="45718" tIns="45718" rIns="45718" bIns="45718" numCol="1" anchor="t">
+                        <a:noAutofit/>
+                      </wps:bodyPr>
+                    </wps:wsp>
+                  </a:graphicData>
+                </a:graphic>
+              </wp:anchor>
+            </w:drawing>
+          </mc:Choice>
+          <mc:Fallback>
+            <w:pict>
+              <v:shape id="_x0000_s1026" type="#_x0000_t202" style="visibility:visible;position:absolute;margin-left:-0.5pt;margin-top:181.0pt;width:558.0pt;height:32.8pt;z-index:251663360;mso-position-horizontal:absolute;mso-position-horizontal-relative:margin;mso-position-vertical:absolute;mso-position-vertical-relative:line;mso-wrap-distance-left:12.0pt;mso-wrap-distance-top:12.0pt;mso-wrap-distance-right:12.0pt;mso-wrap-distance-bottom:12.0pt;">
+                <v:fill on="f"/>
+                <v:stroke on="f" weight="1.0pt" dashstyle="solid" endcap="flat" miterlimit="400.0%" joinstyle="miter" linestyle="single" startarrow="none" startarrowwidth="medium" startarrowlength="medium" endarrow="none" endarrowwidth="medium" endarrowlength="medium"/>
+                <v:textbox>
+                  <w:txbxContent>
+                    <w:p>
+                      <w:pPr>
+                        <w:pStyle w:val="Caption"/>
+                        <w:tabs>
+                          <w:tab w:val="left" w:pos="1440"/>
+                          <w:tab w:val="left" w:pos="2880"/>
+                          <w:tab w:val="left" w:pos="4320"/>
+                          <w:tab w:val="left" w:pos="5760"/>
+                          <w:tab w:val="left" w:pos="7200"/>
+                          <w:tab w:val="left" w:pos="8640"/>
+                          <w:tab w:val="left" w:pos="10080"/>
+                        </w:tabs>
+                        <w:jc w:val="center"/>
+                      </w:pPr>
+                      <w:r>
+                        <w:rPr>
+                          <w:rStyle w:val="Nenhum"/>
+                          <w:b w:val="1"/>
+                          <w:bCs w:val="1"/>
+                          <w:sz w:val="20"/>
+                          <w:szCs w:val="20"/>
+                          <w:rtl w:val="0"/>
+                          <w:lang w:val="pt-PT"/>
+                        </w:rPr>
+                        <w:t>Fig1</w:t>
+                      </w:r>
+                      <w:r>
+                        <w:rPr>
+                          <w:sz w:val="20"/>
+                          <w:szCs w:val="20"/>
+                          <w:rtl w:val="0"/>
+                          <w:lang w:val="pt-PT"/>
+                        </w:rPr>
+                        <w:t xml:space="preserve"> Calculation times per query on the cleaned (smaller) dataset</w:t>
+                      </w:r>
+                    </w:p>
+                  </w:txbxContent>
+                </v:textbox>
+                <w10:wrap type="through" side="bothSides" anchorx="margin"/>
+              </v:shape>
+            </w:pict>
+          </mc:Fallback>
+        </mc:AlternateContent>
       </w:r>
     </w:p>
     <w:sectPr>
@@ -1894,12 +2902,7 @@
         <w:tab w:val="clear" w:pos="4320"/>
         <w:tab w:val="clear" w:pos="8640"/>
       </w:tabs>
-      <w:bidi w:val="0"/>
-      <w:ind w:left="0" w:right="0" w:firstLine="0"/>
       <w:jc w:val="right"/>
-      <w:rPr>
-        <w:rtl w:val="0"/>
-      </w:rPr>
     </w:pPr>
     <w:r>
       <w:rPr>
@@ -2169,7 +3172,7 @@
   </w:style>
   <w:style w:type="paragraph" w:styleId="Subtitle">
     <w:name w:val="Subtitle"/>
-    <w:next w:val="Corpo"/>
+    <w:next w:val="Subtitle"/>
     <w:pPr>
       <w:keepNext w:val="0"/>
       <w:keepLines w:val="0"/>
@@ -2200,44 +3203,6 @@
       <w:position w:val="0"/>
       <w:sz w:val="24"/>
       <w:szCs w:val="24"/>
-      <w:u w:val="none" w:color="000000"/>
-      <w:vertAlign w:val="baseline"/>
-      <w:lang w:val="en-US"/>
-    </w:rPr>
-  </w:style>
-  <w:style w:type="paragraph" w:styleId="Corpo">
-    <w:name w:val="Corpo"/>
-    <w:next w:val="Corpo"/>
-    <w:pPr>
-      <w:keepNext w:val="0"/>
-      <w:keepLines w:val="0"/>
-      <w:pageBreakBefore w:val="0"/>
-      <w:widowControl w:val="1"/>
-      <w:shd w:val="clear" w:color="auto" w:fill="auto"/>
-      <w:suppressAutoHyphens w:val="0"/>
-      <w:bidi w:val="0"/>
-      <w:spacing w:before="0" w:after="0" w:line="264" w:lineRule="auto"/>
-      <w:ind w:left="0" w:right="0" w:firstLine="0"/>
-      <w:jc w:val="both"/>
-      <w:outlineLvl w:val="9"/>
-    </w:pPr>
-    <w:rPr>
-      <w:rFonts w:ascii="Times New Roman" w:cs="Arial Unicode MS" w:hAnsi="Times New Roman" w:eastAsia="Arial Unicode MS"/>
-      <w:b w:val="0"/>
-      <w:bCs w:val="0"/>
-      <w:i w:val="0"/>
-      <w:iCs w:val="0"/>
-      <w:caps w:val="0"/>
-      <w:smallCaps w:val="0"/>
-      <w:strike w:val="0"/>
-      <w:dstrike w:val="0"/>
-      <w:outline w:val="0"/>
-      <w:color w:val="000000"/>
-      <w:spacing w:val="0"/>
-      <w:kern w:val="0"/>
-      <w:position w:val="0"/>
-      <w:sz w:val="18"/>
-      <w:szCs w:val="18"/>
       <w:u w:val="none" w:color="000000"/>
       <w:vertAlign w:val="baseline"/>
       <w:lang w:val="en-US"/>
@@ -2281,22 +3246,30 @@
       <w:lang w:val="en-US"/>
     </w:rPr>
   </w:style>
-  <w:style w:type="character" w:styleId="Hiperligação">
-    <w:name w:val="Hiperligação"/>
-    <w:rPr>
-      <w:color w:val="0000ff"/>
-      <w:u w:val="single" w:color="0000ff"/>
-    </w:rPr>
+  <w:style w:type="character" w:styleId="Nenhum">
+    <w:name w:val="Nenhum"/>
   </w:style>
   <w:style w:type="character" w:styleId="Hyperlink.0">
     <w:name w:val="Hyperlink.0"/>
-    <w:basedOn w:val="Hiperligação"/>
+    <w:basedOn w:val="Nenhum"/>
     <w:next w:val="Hyperlink.0"/>
     <w:rPr>
       <w:color w:val="1155cc"/>
       <w:sz w:val="18"/>
       <w:szCs w:val="18"/>
-      <w:u w:color="1155cc"/>
+      <w:u w:val="single" w:color="1155cc"/>
+    </w:rPr>
+  </w:style>
+  <w:style w:type="character" w:styleId="Hyperlink.1">
+    <w:name w:val="Hyperlink.1"/>
+    <w:basedOn w:val="Nenhum"/>
+    <w:next w:val="Hyperlink.1"/>
+    <w:rPr>
+      <w:color w:val="1155cc"/>
+      <w:sz w:val="18"/>
+      <w:szCs w:val="18"/>
+      <w:u w:val="single" w:color="1155cc"/>
+      <w:lang w:val="pt-PT"/>
     </w:rPr>
   </w:style>
   <w:style w:type="paragraph" w:styleId="TitleNote">
@@ -2527,6 +3500,44 @@
       <w:lang w:val="en-US"/>
     </w:rPr>
   </w:style>
+  <w:style w:type="paragraph" w:styleId="Caption">
+    <w:name w:val="Caption"/>
+    <w:next w:val="Caption"/>
+    <w:pPr>
+      <w:keepNext w:val="0"/>
+      <w:keepLines w:val="0"/>
+      <w:pageBreakBefore w:val="0"/>
+      <w:widowControl w:val="1"/>
+      <w:shd w:val="clear" w:color="auto" w:fill="auto"/>
+      <w:suppressAutoHyphens w:val="1"/>
+      <w:bidi w:val="0"/>
+      <w:spacing w:before="0" w:after="0" w:line="240" w:lineRule="auto"/>
+      <w:ind w:left="0" w:right="0" w:firstLine="0"/>
+      <w:jc w:val="left"/>
+      <w:outlineLvl w:val="0"/>
+    </w:pPr>
+    <w:rPr>
+      <w:rFonts w:ascii="Helvetica Neue" w:cs="Arial Unicode MS" w:hAnsi="Helvetica Neue" w:eastAsia="Arial Unicode MS"/>
+      <w:b w:val="0"/>
+      <w:bCs w:val="0"/>
+      <w:i w:val="0"/>
+      <w:iCs w:val="0"/>
+      <w:caps w:val="0"/>
+      <w:smallCaps w:val="0"/>
+      <w:strike w:val="0"/>
+      <w:dstrike w:val="0"/>
+      <w:outline w:val="0"/>
+      <w:color w:val="000000"/>
+      <w:spacing w:val="0"/>
+      <w:kern w:val="0"/>
+      <w:position w:val="0"/>
+      <w:sz w:val="36"/>
+      <w:szCs w:val="36"/>
+      <w:u w:val="none"/>
+      <w:vertAlign w:val="baseline"/>
+      <w:lang w:val="pt-PT"/>
+    </w:rPr>
+  </w:style>
 </w:styles>
 </file>
 
@@ -2675,9 +3686,9 @@
         </a:effectStyle>
         <a:effectStyle>
           <a:effectLst>
-            <a:outerShdw sx="100000" sy="100000" kx="0" ky="0" algn="b" rotWithShape="0" blurRad="38100" dist="20000" dir="5400000">
+            <a:outerShdw sx="100000" sy="100000" kx="0" ky="0" algn="b" rotWithShape="0" blurRad="38100" dist="23000" dir="5400000">
               <a:srgbClr val="000000">
-                <a:alpha val="38000"/>
+                <a:alpha val="35000"/>
               </a:srgbClr>
             </a:outerShdw>
           </a:effectLst>
@@ -2757,7 +3768,7 @@
         </a:effectLst>
         <a:sp3d/>
       </a:spPr>
-      <a:bodyPr rot="0" spcFirstLastPara="1" vertOverflow="overflow" horzOverflow="overflow" vert="horz" wrap="square" lIns="45719" tIns="45719" rIns="45719" bIns="45719" numCol="1" spcCol="38100" rtlCol="0" anchor="ctr" upright="0">
+      <a:bodyPr rot="0" spcFirstLastPara="1" vertOverflow="overflow" horzOverflow="overflow" vert="horz" wrap="square" lIns="45718" tIns="45718" rIns="45718" bIns="45718" numCol="1" spcCol="38100" rtlCol="0" anchor="ctr" upright="0">
         <a:spAutoFit/>
       </a:bodyPr>
       <a:lstStyle>
@@ -2785,10 +3796,10 @@
             </a:solidFill>
             <a:effectLst/>
             <a:uFillTx/>
-            <a:latin typeface="Calibri"/>
-            <a:ea typeface="Calibri"/>
-            <a:cs typeface="Calibri"/>
-            <a:sym typeface="Calibri"/>
+            <a:latin typeface="+mn-lt"/>
+            <a:ea typeface="+mn-ea"/>
+            <a:cs typeface="+mn-cs"/>
+            <a:sym typeface="Helvetica Neue"/>
           </a:defRPr>
         </a:defPPr>
         <a:lvl1pPr marL="0" marR="0" indent="0" algn="l" defTabSz="914400" rtl="0" fontAlgn="auto" latinLnBrk="1" hangingPunct="0">
@@ -3044,9 +4055,9 @@
           <a:round/>
         </a:ln>
         <a:effectLst>
-          <a:outerShdw sx="100000" sy="100000" kx="0" ky="0" algn="b" rotWithShape="0" blurRad="38100" dist="20000" dir="5400000">
+          <a:outerShdw sx="100000" sy="100000" kx="0" ky="0" algn="b" rotWithShape="0" blurRad="38100" dist="23000" dir="5400000">
             <a:srgbClr val="000000">
-              <a:alpha val="38000"/>
+              <a:alpha val="35000"/>
             </a:srgbClr>
           </a:outerShdw>
         </a:effectLst>
@@ -3334,7 +4345,7 @@
         <a:effectLst/>
         <a:sp3d/>
       </a:spPr>
-      <a:bodyPr rot="0" spcFirstLastPara="1" vertOverflow="overflow" horzOverflow="overflow" vert="horz" wrap="square" lIns="45719" tIns="45719" rIns="45719" bIns="45719" numCol="1" spcCol="38100" rtlCol="0" anchor="t" upright="0">
+      <a:bodyPr rot="0" spcFirstLastPara="1" vertOverflow="overflow" horzOverflow="overflow" vert="horz" wrap="square" lIns="45718" tIns="45718" rIns="45718" bIns="45718" numCol="1" spcCol="38100" rtlCol="0" anchor="t" upright="0">
         <a:spAutoFit/>
       </a:bodyPr>
       <a:lstStyle>
@@ -3362,10 +4373,10 @@
             </a:solidFill>
             <a:effectLst/>
             <a:uFillTx/>
-            <a:latin typeface="Calibri"/>
-            <a:ea typeface="Calibri"/>
-            <a:cs typeface="Calibri"/>
-            <a:sym typeface="Calibri"/>
+            <a:latin typeface="+mn-lt"/>
+            <a:ea typeface="+mn-ea"/>
+            <a:cs typeface="+mn-cs"/>
+            <a:sym typeface="Helvetica Neue"/>
           </a:defRPr>
         </a:defPPr>
         <a:lvl1pPr marL="0" marR="0" indent="0" algn="l" defTabSz="914400" rtl="0" fontAlgn="auto" latinLnBrk="1" hangingPunct="0">

</xml_diff>

<commit_message>
Ex1 100%, w/ readme
</commit_message>
<xml_diff>
--- a/Report.docx
+++ b/Report.docx
@@ -547,6 +547,7 @@
       <w:pPr>
         <w:pStyle w:val="AckPara"/>
         <w:rPr>
+          <w:rStyle w:val="Nenhum"/>
           <w:lang w:val="pt-PT"/>
         </w:rPr>
       </w:pPr>
@@ -730,6 +731,7 @@
       <w:pPr>
         <w:pStyle w:val="AckPara"/>
         <w:rPr>
+          <w:rStyle w:val="Nenhum"/>
           <w:lang w:val="pt-PT"/>
         </w:rPr>
       </w:pPr>
@@ -764,6 +766,7 @@
       <w:pPr>
         <w:pStyle w:val="AckPara"/>
         <w:rPr>
+          <w:rStyle w:val="Nenhum"/>
           <w:lang w:val="pt-PT"/>
         </w:rPr>
       </w:pPr>
@@ -868,70 +871,24 @@
       <w:pPr>
         <w:pStyle w:val="AckPara"/>
         <w:rPr>
-          <w:lang w:val="pt-PT"/>
-        </w:rPr>
-      </w:pPr>
-      <w:r>
-        <w:rPr>
-          <w:rStyle w:val="Nenhum"/>
-          <w:rtl w:val="0"/>
-          <w:lang w:val="pt-PT"/>
-        </w:rPr>
-        <w:t>In the practical part, we used as baseline a tf-idf algorithm based on the version produced in the second lab of the course. This algorithm creates a document</w:t>
-      </w:r>
-      <w:r>
-        <w:rPr>
-          <w:rStyle w:val="Nenhum"/>
-          <w:rtl w:val="0"/>
-          <w:lang w:val="pt-PT"/>
-        </w:rPr>
-        <w:t xml:space="preserve"> per </w:t>
-      </w:r>
-      <w:r>
-        <w:rPr>
-          <w:rStyle w:val="Nenhum"/>
-          <w:rtl w:val="0"/>
-          <w:lang w:val="pt-PT"/>
-        </w:rPr>
-        <w:t>term matrix, in which we transform into an inverted index in memory</w:t>
-      </w:r>
-      <w:r>
-        <w:rPr>
-          <w:rStyle w:val="Nenhum"/>
-          <w:rtl w:val="0"/>
-          <w:lang w:val="pt-PT"/>
-        </w:rPr>
-        <w:t>,</w:t>
-      </w:r>
-      <w:r>
-        <w:rPr>
-          <w:rStyle w:val="Nenhum"/>
-          <w:rtl w:val="0"/>
-          <w:lang w:val="pt-PT"/>
-        </w:rPr>
-        <w:t xml:space="preserve"> at the beginning of the program. Then given a search query it scores the documents according to the terms in the documents</w:t>
-      </w:r>
-      <w:r>
-        <w:rPr>
-          <w:rStyle w:val="Nenhum"/>
-          <w:rtl w:val="0"/>
-          <w:lang w:val="pt-PT"/>
-        </w:rPr>
-        <w:t xml:space="preserve"> using the algorithm</w:t>
-      </w:r>
-      <w:r>
-        <w:rPr>
-          <w:rStyle w:val="Nenhum"/>
-          <w:rtl w:val="0"/>
-          <w:lang w:val="pt-PT"/>
-        </w:rPr>
-        <w:t>.</w:t>
+          <w:rStyle w:val="Nenhum"/>
+          <w:lang w:val="pt-PT"/>
+        </w:rPr>
+      </w:pPr>
+      <w:r>
+        <w:rPr>
+          <w:rStyle w:val="Nenhum"/>
+          <w:rtl w:val="0"/>
+          <w:lang w:val="pt-PT"/>
+        </w:rPr>
+        <w:t>In the practical part, we used as baseline a tf-idf algorithm based on the version produced in the second lab of the course. This algorithm creates a document per term matrix, in which we transform into an inverted index in memory, at the beginning of the program. Then given a search query it scores the documents according to the terms in the documents using the algorithm.</w:t>
       </w:r>
     </w:p>
     <w:p>
       <w:pPr>
         <w:pStyle w:val="AckPara"/>
         <w:rPr>
+          <w:rStyle w:val="Nenhum"/>
           <w:lang w:val="pt-PT"/>
         </w:rPr>
       </w:pPr>
@@ -1013,31 +970,7 @@
           <w:rtl w:val="0"/>
           <w:lang w:val="pt-PT"/>
         </w:rPr>
-        <w:t xml:space="preserve"> and tf-idf algorithms. By default </w:t>
-      </w:r>
-      <w:r>
-        <w:rPr>
-          <w:rStyle w:val="Nenhum"/>
-          <w:rtl w:val="0"/>
-          <w:lang w:val="pt-PT"/>
-        </w:rPr>
-        <w:t>we</w:t>
-      </w:r>
-      <w:r>
-        <w:rPr>
-          <w:rStyle w:val="Nenhum"/>
-          <w:rtl w:val="0"/>
-          <w:lang w:val="pt-PT"/>
-        </w:rPr>
-        <w:t xml:space="preserve"> chose the former.</w:t>
-      </w:r>
-      <w:r>
-        <w:rPr>
-          <w:rStyle w:val="Nenhum"/>
-          <w:rtl w:val="0"/>
-          <w:lang w:val="pt-PT"/>
-        </w:rPr>
-        <w:t xml:space="preserve"> Whoosh discards words like </w:t>
+        <w:t xml:space="preserve"> and tf-idf algorithms. By default we chose the former. Whoosh discards words like </w:t>
       </w:r>
       <w:r>
         <w:rPr>
@@ -1085,55 +1018,7 @@
           <w:rtl w:val="0"/>
           <w:lang w:val="pt-PT"/>
         </w:rPr>
-        <w:t>t</w:t>
-      </w:r>
-      <w:r>
-        <w:rPr>
-          <w:rStyle w:val="Nenhum"/>
-          <w:rtl w:val="0"/>
-          <w:lang w:val="pt-PT"/>
-        </w:rPr>
-        <w:t xml:space="preserve"> give any context of meaning and are always present</w:t>
-      </w:r>
-      <w:r>
-        <w:rPr>
-          <w:rStyle w:val="Nenhum"/>
-          <w:rtl w:val="0"/>
-          <w:lang w:val="pt-PT"/>
-        </w:rPr>
-        <w:t xml:space="preserve"> in texts</w:t>
-      </w:r>
-      <w:r>
-        <w:rPr>
-          <w:rStyle w:val="Nenhum"/>
-          <w:rtl w:val="0"/>
-          <w:lang w:val="pt-PT"/>
-        </w:rPr>
-        <w:t>.</w:t>
-      </w:r>
-      <w:r>
-        <w:rPr>
-          <w:rStyle w:val="Nenhum"/>
-          <w:rtl w:val="0"/>
-          <w:lang w:val="pt-PT"/>
-        </w:rPr>
-        <w:t xml:space="preserve"> Whoosh also implicitly takes care of </w:t>
-      </w:r>
-      <w:r>
-        <w:rPr>
-          <w:rStyle w:val="Nenhum"/>
-          <w:rtl w:val="0"/>
-          <w:lang w:val="pt-PT"/>
-        </w:rPr>
-        <w:t>punctuation</w:t>
-      </w:r>
-      <w:r>
-        <w:rPr>
-          <w:rStyle w:val="Nenhum"/>
-          <w:rtl w:val="0"/>
-          <w:lang w:val="pt-PT"/>
-        </w:rPr>
-        <w:t xml:space="preserve"> parsing problems. It</w:t>
+        <w:t>t give any context of meaning and are always present in texts. Whoosh also implicitly takes care of punctuation parsing problems. It</w:t>
       </w:r>
       <w:r>
         <w:rPr>
@@ -1156,6 +1041,7 @@
       <w:pPr>
         <w:pStyle w:val="AckPara"/>
         <w:rPr>
+          <w:rStyle w:val="Nenhum"/>
           <w:lang w:val="pt-PT"/>
         </w:rPr>
       </w:pPr>
@@ -1298,13 +1184,13 @@
         <w:drawing>
           <wp:anchor distT="152400" distB="152400" distL="152400" distR="152400" simplePos="0" relativeHeight="251661312" behindDoc="0" locked="0" layoutInCell="1" allowOverlap="1">
             <wp:simplePos x="0" y="0"/>
-            <wp:positionH relativeFrom="margin">
-              <wp:posOffset>3338366</wp:posOffset>
+            <wp:positionH relativeFrom="page">
+              <wp:posOffset>4024165</wp:posOffset>
             </wp:positionH>
             <wp:positionV relativeFrom="line">
               <wp:posOffset>147635</wp:posOffset>
             </wp:positionV>
-            <wp:extent cx="3056084" cy="559690"/>
+            <wp:extent cx="3056085" cy="559691"/>
             <wp:effectExtent l="0" t="0" r="0" b="0"/>
             <wp:wrapThrough wrapText="bothSides" distL="152400" distR="152400">
               <wp:wrapPolygon edited="1">
@@ -1315,13 +1201,13 @@
                 <wp:lineTo x="0" y="0"/>
               </wp:wrapPolygon>
             </wp:wrapThrough>
-            <wp:docPr id="1073741825" name="officeArt object"/>
+            <wp:docPr id="1073741825" name="officeArt object" descr="Captura de ecrã 2018-12-06, às 20.02.52.png"/>
             <wp:cNvGraphicFramePr/>
             <a:graphic xmlns:a="http://schemas.openxmlformats.org/drawingml/2006/main">
               <a:graphicData uri="http://schemas.openxmlformats.org/drawingml/2006/picture">
                 <pic:pic xmlns:pic="http://schemas.openxmlformats.org/drawingml/2006/picture">
                   <pic:nvPicPr>
-                    <pic:cNvPr id="1073741825" name="Captura de ecrã 2018-12-06, às 20.02.52.png"/>
+                    <pic:cNvPr id="1073741825" name="Captura de ecrã 2018-12-06, às 20.02.52.png" descr="Captura de ecrã 2018-12-06, às 20.02.52.png"/>
                     <pic:cNvPicPr>
                       <a:picLocks noChangeAspect="1"/>
                     </pic:cNvPicPr>
@@ -1337,7 +1223,7 @@
                   <pic:spPr>
                     <a:xfrm>
                       <a:off x="0" y="0"/>
-                      <a:ext cx="3056084" cy="559690"/>
+                      <a:ext cx="3056085" cy="559691"/>
                     </a:xfrm>
                     <a:prstGeom prst="rect">
                       <a:avLst/>
@@ -1404,6 +1290,7 @@
       <w:pPr>
         <w:pStyle w:val="AckPara"/>
         <w:rPr>
+          <w:rStyle w:val="Nenhum"/>
           <w:lang w:val="pt-PT"/>
         </w:rPr>
       </w:pPr>
@@ -1420,72 +1307,163 @@
       <w:pPr>
         <w:pStyle w:val="AckPara"/>
         <w:rPr>
-          <w:lang w:val="pt-PT"/>
-        </w:rPr>
-      </w:pPr>
-      <w:r>
-        <w:rPr>
-          <w:rStyle w:val="Nenhum"/>
-          <w:rtl w:val="0"/>
-          <w:lang w:val="pt-PT"/>
-        </w:rPr>
-        <w:t>For search time, the lab version is generally __ times faster on the cleaned dataset, and __ times faster/slower on the raw dataset.</w:t>
+          <w:rStyle w:val="Nenhum"/>
+          <w:lang w:val="pt-PT"/>
+        </w:rPr>
+      </w:pPr>
+      <w:r>
+        <w:rPr>
+          <w:rStyle w:val="Nenhum"/>
+          <w:rtl w:val="0"/>
+          <w:lang w:val="pt-PT"/>
+        </w:rPr>
+        <w:t>For search time</w:t>
+      </w:r>
+      <w:r>
+        <w:rPr>
+          <w:rStyle w:val="Nenhum"/>
+          <w:rtl w:val="0"/>
+          <w:lang w:val="pt-PT"/>
+        </w:rPr>
+        <w:t xml:space="preserve"> </w:t>
+      </w:r>
+      <w:r>
+        <w:rPr>
+          <w:rStyle w:val="Nenhum"/>
+          <w:rtl w:val="0"/>
+          <w:lang w:val="pt-PT"/>
+        </w:rPr>
+        <w:t xml:space="preserve">the lab version is generally </w:t>
+      </w:r>
+      <w:r>
+        <w:rPr>
+          <w:rStyle w:val="Nenhum"/>
+          <w:rtl w:val="0"/>
+          <w:lang w:val="pt-PT"/>
+        </w:rPr>
+        <w:t>5</w:t>
+      </w:r>
+      <w:r>
+        <w:rPr>
+          <w:rStyle w:val="Nenhum"/>
+          <w:rtl w:val="0"/>
+          <w:lang w:val="pt-PT"/>
+        </w:rPr>
+        <w:t xml:space="preserve"> times faster on the cleaned dataset</w:t>
+      </w:r>
+      <w:r>
+        <w:rPr>
+          <w:rStyle w:val="Nenhum"/>
+          <w:rtl w:val="0"/>
+          <w:lang w:val="pt-PT"/>
+        </w:rPr>
+        <w:t xml:space="preserve"> although irrelevant to the user.</w:t>
       </w:r>
     </w:p>
     <w:p>
       <w:pPr>
         <w:pStyle w:val="AckPara"/>
         <w:rPr>
-          <w:lang w:val="pt-PT"/>
-        </w:rPr>
-      </w:pPr>
-      <w:r>
-        <w:rPr>
-          <w:rStyle w:val="Nenhum"/>
-          <w:rtl w:val="0"/>
-          <w:lang w:val="pt-PT"/>
-        </w:rPr>
-        <w:t>The way statistics are calculated, are different for both appr</w:t>
-      </w:r>
-      <w:r>
-        <w:rPr>
-          <w:rStyle w:val="Nenhum"/>
-          <w:rtl w:val="0"/>
-          <w:lang w:val="pt-PT"/>
-        </w:rPr>
-        <w:t>o</w:t>
-      </w:r>
-      <w:r>
-        <w:rPr>
-          <w:rStyle w:val="Nenhum"/>
-          <w:rtl w:val="0"/>
-          <w:lang w:val="pt-PT"/>
-        </w:rPr>
-        <w:t>aches, as they are built in different designs. For statistics calculation time, the lab version is generally __ times faster/slow on the cleaned dataset, and __ times faster/slower on the raw dataset.</w:t>
+          <w:rStyle w:val="Nenhum"/>
+          <w:lang w:val="pt-PT"/>
+        </w:rPr>
+      </w:pPr>
+      <w:r>
+        <w:rPr>
+          <w:rStyle w:val="Nenhum"/>
+          <w:rtl w:val="0"/>
+          <w:lang w:val="pt-PT"/>
+        </w:rPr>
+        <w:t xml:space="preserve">The way statistics are calculated, are different for both approaches, as they are built in different designs. For statistics calculation time, the lab version is generally </w:t>
+      </w:r>
+      <w:r>
+        <w:rPr>
+          <w:rStyle w:val="Nenhum"/>
+          <w:rtl w:val="0"/>
+          <w:lang w:val="pt-PT"/>
+        </w:rPr>
+        <w:t>2</w:t>
+      </w:r>
+      <w:r>
+        <w:rPr>
+          <w:rStyle w:val="Nenhum"/>
+          <w:rtl w:val="0"/>
+          <w:lang w:val="pt-PT"/>
+        </w:rPr>
+        <w:t xml:space="preserve"> times slow</w:t>
+      </w:r>
+      <w:r>
+        <w:rPr>
+          <w:rStyle w:val="Nenhum"/>
+          <w:rtl w:val="0"/>
+          <w:lang w:val="pt-PT"/>
+        </w:rPr>
+        <w:t>er</w:t>
+      </w:r>
+      <w:r>
+        <w:rPr>
+          <w:rStyle w:val="Nenhum"/>
+          <w:rtl w:val="0"/>
+          <w:lang w:val="pt-PT"/>
+        </w:rPr>
+        <w:t xml:space="preserve"> on the cleaned datase</w:t>
+      </w:r>
+      <w:r>
+        <w:rPr>
+          <w:rStyle w:val="Nenhum"/>
+          <w:rtl w:val="0"/>
+          <w:lang w:val="pt-PT"/>
+        </w:rPr>
+        <w:t>t</w:t>
+      </w:r>
+      <w:r>
+        <w:rPr>
+          <w:rStyle w:val="Nenhum"/>
+          <w:rtl w:val="0"/>
+          <w:lang w:val="pt-PT"/>
+        </w:rPr>
+        <w:t>.</w:t>
+      </w:r>
+      <w:r>
+        <w:rPr>
+          <w:rStyle w:val="Nenhum"/>
+          <w:rtl w:val="0"/>
+          <w:lang w:val="pt-PT"/>
+        </w:rPr>
+        <w:t xml:space="preserve"> Using uncleaned dataset, search times are slighter bigger but irrelevant for the user. Statistics calculation tend to be much higher for the lab version, but acceptable for the whoosh version.</w:t>
       </w:r>
     </w:p>
     <w:p>
       <w:pPr>
         <w:pStyle w:val="AckPara"/>
         <w:rPr>
-          <w:lang w:val="pt-PT"/>
-        </w:rPr>
-      </w:pPr>
-      <w:r>
-        <w:rPr>
-          <w:rStyle w:val="Nenhum"/>
-          <w:rtl w:val="0"/>
-          <w:lang w:val="pt-PT"/>
-        </w:rPr>
-        <w:t xml:space="preserve">Test values are depicted in more detail </w:t>
-      </w:r>
-      <w:r>
-        <w:rPr>
-          <w:rStyle w:val="Nenhum"/>
-          <w:rtl w:val="0"/>
-          <w:lang w:val="pt-PT"/>
-        </w:rPr>
-        <w:t>in Fig 1 in section 5.</w:t>
+          <w:rStyle w:val="Nenhum"/>
+          <w:lang w:val="pt-PT"/>
+        </w:rPr>
+      </w:pPr>
+      <w:r>
+        <w:rPr>
+          <w:rStyle w:val="Nenhum"/>
+          <w:rtl w:val="0"/>
+          <w:lang w:val="pt-PT"/>
+        </w:rPr>
+        <w:t>Test values are depicted in more detail in Fig</w:t>
+      </w:r>
+      <w:r>
+        <w:rPr>
+          <w:rStyle w:val="Nenhum"/>
+          <w:rtl w:val="0"/>
+          <w:lang w:val="pt-PT"/>
+        </w:rPr>
+        <w:t xml:space="preserve">1 </w:t>
+      </w:r>
+      <w:r>
+        <w:rPr>
+          <w:rStyle w:val="Nenhum"/>
+          <w:rtl w:val="0"/>
+          <w:lang w:val="pt-PT"/>
+        </w:rPr>
+        <w:t>in section 5.</w:t>
       </w:r>
     </w:p>
     <w:p>
@@ -1497,32 +1475,65 @@
       <w:pPr>
         <w:pStyle w:val="AckPara"/>
         <w:rPr>
-          <w:lang w:val="pt-PT"/>
-        </w:rPr>
-      </w:pPr>
-      <w:r>
-        <w:rPr>
-          <w:rStyle w:val="Nenhum"/>
-          <w:rtl w:val="0"/>
-          <w:lang w:val="pt-PT"/>
-        </w:rPr>
-        <w:t xml:space="preserve">For these reasons </w:t>
-      </w:r>
-      <w:r>
-        <w:rPr>
-          <w:rStyle w:val="Nenhum"/>
-          <w:rtl w:val="0"/>
-          <w:lang w:val="pt-PT"/>
-        </w:rPr>
-        <w:t xml:space="preserve">and specification detailed in section 1, </w:t>
-      </w:r>
-      <w:r>
-        <w:rPr>
-          <w:rStyle w:val="Nenhum"/>
-          <w:rtl w:val="0"/>
-          <w:lang w:val="pt-PT"/>
-        </w:rPr>
-        <w:t>we decided that the whoosh version is better and more robust. The following examples are all using whoosh.</w:t>
+          <w:rStyle w:val="Nenhum"/>
+          <w:lang w:val="pt-PT"/>
+        </w:rPr>
+      </w:pPr>
+      <w:r>
+        <w:rPr>
+          <w:rStyle w:val="Nenhum"/>
+          <w:rtl w:val="0"/>
+          <w:lang w:val="pt-PT"/>
+        </w:rPr>
+        <w:t>For these reasons</w:t>
+      </w:r>
+      <w:r>
+        <w:rPr>
+          <w:rStyle w:val="Nenhum"/>
+          <w:rtl w:val="0"/>
+          <w:lang w:val="pt-PT"/>
+        </w:rPr>
+        <w:t xml:space="preserve">, the </w:t>
+      </w:r>
+      <w:r>
+        <w:rPr>
+          <w:rStyle w:val="Nenhum"/>
+          <w:rtl w:val="0"/>
+          <w:lang w:val="pt-PT"/>
+        </w:rPr>
+        <w:t>specification</w:t>
+      </w:r>
+      <w:r>
+        <w:rPr>
+          <w:rStyle w:val="Nenhum"/>
+          <w:rtl w:val="0"/>
+          <w:lang w:val="pt-PT"/>
+        </w:rPr>
+        <w:t>s</w:t>
+      </w:r>
+      <w:r>
+        <w:rPr>
+          <w:rStyle w:val="Nenhum"/>
+          <w:rtl w:val="0"/>
+          <w:lang w:val="pt-PT"/>
+        </w:rPr>
+        <w:t xml:space="preserve"> detailed in section 1</w:t>
+      </w:r>
+      <w:r>
+        <w:rPr>
+          <w:rStyle w:val="Nenhum"/>
+          <w:rtl w:val="0"/>
+          <w:lang w:val="pt-PT"/>
+        </w:rPr>
+        <w:t xml:space="preserve"> and keeping the code generalized for any dataset</w:t>
+      </w:r>
+      <w:r>
+        <w:rPr>
+          <w:rStyle w:val="Nenhum"/>
+          <w:rtl w:val="0"/>
+          <w:lang w:val="pt-PT"/>
+        </w:rPr>
+        <w:t>, we decided that the whoosh version is better and more robust. The following examples are all using whoosh.</w:t>
       </w:r>
     </w:p>
     <w:p>
@@ -1536,6 +1547,7 @@
       </w:pPr>
       <w:r>
         <w:rPr>
+          <w:rStyle w:val="Nenhum"/>
           <w:rtl w:val="0"/>
           <w:lang w:val="pt-PT"/>
         </w:rPr>
@@ -1543,6 +1555,7 @@
       </w:r>
       <w:r>
         <w:rPr>
+          <w:rStyle w:val="Nenhum"/>
           <w:rtl w:val="0"/>
           <w:lang w:val="pt-PT"/>
         </w:rPr>
@@ -1550,6 +1563,7 @@
       </w:r>
       <w:r>
         <w:rPr>
+          <w:rStyle w:val="Nenhum"/>
           <w:rtl w:val="0"/>
           <w:lang w:val="pt-PT"/>
         </w:rPr>
@@ -1557,6 +1571,7 @@
       </w:r>
       <w:r>
         <w:rPr>
+          <w:rStyle w:val="Nenhum"/>
           <w:rtl w:val="0"/>
           <w:lang w:val="pt-PT"/>
         </w:rPr>
@@ -1564,6 +1579,7 @@
       </w:r>
       <w:r>
         <w:rPr>
+          <w:rStyle w:val="Nenhum"/>
           <w:rtl w:val="0"/>
           <w:lang w:val="pt-PT"/>
         </w:rPr>
@@ -1571,6 +1587,7 @@
       </w:r>
       <w:r>
         <w:rPr>
+          <w:rStyle w:val="Nenhum"/>
           <w:rtl w:val="0"/>
           <w:lang w:val="pt-PT"/>
         </w:rPr>
@@ -1578,6 +1595,7 @@
       </w:r>
       <w:r>
         <w:rPr>
+          <w:rStyle w:val="Nenhum"/>
           <w:rtl w:val="0"/>
           <w:lang w:val="pt-PT"/>
         </w:rPr>
@@ -1585,6 +1603,7 @@
       </w:r>
       <w:r>
         <w:rPr>
+          <w:rStyle w:val="Nenhum"/>
           <w:rtl w:val="0"/>
           <w:lang w:val="pt-PT"/>
         </w:rPr>
@@ -1592,22 +1611,27 @@
       </w:r>
       <w:r>
         <w:rPr>
+          <w:rStyle w:val="Nenhum"/>
           <w:rtl w:val="0"/>
           <w:lang w:val="pt-PT"/>
         </w:rPr>
         <w:t>. As such, its impossible to calculate the similarity between the query and the documents.</w:t>
       </w:r>
       <w:r>
+        <w:rPr>
+          <w:rStyle w:val="Nenhum"/>
+          <w:lang w:val="en-US"/>
+        </w:rPr>
         <w:drawing>
           <wp:anchor distT="152400" distB="152400" distL="152400" distR="152400" simplePos="0" relativeHeight="251659264" behindDoc="0" locked="0" layoutInCell="1" allowOverlap="1">
             <wp:simplePos x="0" y="0"/>
-            <wp:positionH relativeFrom="margin">
-              <wp:posOffset>-6349</wp:posOffset>
+            <wp:positionH relativeFrom="page">
+              <wp:posOffset>679451</wp:posOffset>
             </wp:positionH>
             <wp:positionV relativeFrom="line">
               <wp:posOffset>153062</wp:posOffset>
             </wp:positionV>
-            <wp:extent cx="2737816" cy="507885"/>
+            <wp:extent cx="2737817" cy="507885"/>
             <wp:effectExtent l="0" t="0" r="0" b="0"/>
             <wp:wrapThrough wrapText="bothSides" distL="152400" distR="152400">
               <wp:wrapPolygon edited="1">
@@ -1618,13 +1642,13 @@
                 <wp:lineTo x="0" y="0"/>
               </wp:wrapPolygon>
             </wp:wrapThrough>
-            <wp:docPr id="1073741826" name="officeArt object"/>
+            <wp:docPr id="1073741826" name="officeArt object" descr="Captura de ecrã 2018-12-06, às 19.47.50.png"/>
             <wp:cNvGraphicFramePr/>
             <a:graphic xmlns:a="http://schemas.openxmlformats.org/drawingml/2006/main">
               <a:graphicData uri="http://schemas.openxmlformats.org/drawingml/2006/picture">
                 <pic:pic xmlns:pic="http://schemas.openxmlformats.org/drawingml/2006/picture">
                   <pic:nvPicPr>
-                    <pic:cNvPr id="1073741826" name="Captura de ecrã 2018-12-06, às 19.47.50.png"/>
+                    <pic:cNvPr id="1073741826" name="Captura de ecrã 2018-12-06, às 19.47.50.png" descr="Captura de ecrã 2018-12-06, às 19.47.50.png"/>
                     <pic:cNvPicPr>
                       <a:picLocks noChangeAspect="1"/>
                     </pic:cNvPicPr>
@@ -1640,7 +1664,7 @@
                   <pic:spPr>
                     <a:xfrm>
                       <a:off x="0" y="0"/>
-                      <a:ext cx="2737816" cy="507885"/>
+                      <a:ext cx="2737817" cy="507885"/>
                     </a:xfrm>
                     <a:prstGeom prst="rect">
                       <a:avLst/>
@@ -1670,11 +1694,13 @@
       <w:pPr>
         <w:pStyle w:val="AckPara"/>
         <w:rPr>
-          <w:lang w:val="pt-PT"/>
-        </w:rPr>
-      </w:pPr>
-      <w:r>
-        <w:rPr>
+          <w:rStyle w:val="Nenhum"/>
+          <w:lang w:val="pt-PT"/>
+        </w:rPr>
+      </w:pPr>
+      <w:r>
+        <w:rPr>
+          <w:rStyle w:val="Nenhum"/>
           <w:rtl w:val="0"/>
           <w:lang w:val="pt-PT"/>
         </w:rPr>
@@ -1682,6 +1708,7 @@
       </w:r>
       <w:r>
         <w:rPr>
+          <w:rStyle w:val="Nenhum"/>
           <w:rtl w:val="0"/>
           <w:lang w:val="pt-PT"/>
         </w:rPr>
@@ -1689,6 +1716,7 @@
       </w:r>
       <w:r>
         <w:rPr>
+          <w:rStyle w:val="Nenhum"/>
           <w:rtl w:val="0"/>
           <w:lang w:val="pt-PT"/>
         </w:rPr>
@@ -1696,6 +1724,7 @@
       </w:r>
       <w:r>
         <w:rPr>
+          <w:rStyle w:val="Nenhum"/>
           <w:rtl w:val="0"/>
           <w:lang w:val="pt-PT"/>
         </w:rPr>
@@ -1703,6 +1732,7 @@
       </w:r>
       <w:r>
         <w:rPr>
+          <w:rStyle w:val="Nenhum"/>
           <w:rtl w:val="0"/>
           <w:lang w:val="pt-PT"/>
         </w:rPr>
@@ -1710,18 +1740,19 @@
       </w:r>
       <w:r>
         <w:rPr>
+          <w:rStyle w:val="Nenhum"/>
           <w:lang w:val="pt-PT"/>
         </w:rPr>
         <w:drawing>
           <wp:anchor distT="152400" distB="152400" distL="152400" distR="152400" simplePos="0" relativeHeight="251660288" behindDoc="0" locked="0" layoutInCell="1" allowOverlap="1">
             <wp:simplePos x="0" y="0"/>
-            <wp:positionH relativeFrom="margin">
-              <wp:posOffset>-6349</wp:posOffset>
+            <wp:positionH relativeFrom="page">
+              <wp:posOffset>679451</wp:posOffset>
             </wp:positionH>
             <wp:positionV relativeFrom="line">
               <wp:posOffset>125263</wp:posOffset>
             </wp:positionV>
-            <wp:extent cx="2737816" cy="479321"/>
+            <wp:extent cx="2737817" cy="479321"/>
             <wp:effectExtent l="0" t="0" r="0" b="0"/>
             <wp:wrapThrough wrapText="bothSides" distL="152400" distR="152400">
               <wp:wrapPolygon edited="1">
@@ -1732,13 +1763,13 @@
                 <wp:lineTo x="0" y="0"/>
               </wp:wrapPolygon>
             </wp:wrapThrough>
-            <wp:docPr id="1073741827" name="officeArt object"/>
+            <wp:docPr id="1073741827" name="officeArt object" descr="Captura de ecrã 2018-12-06, às 19.51.37.png"/>
             <wp:cNvGraphicFramePr/>
             <a:graphic xmlns:a="http://schemas.openxmlformats.org/drawingml/2006/main">
               <a:graphicData uri="http://schemas.openxmlformats.org/drawingml/2006/picture">
                 <pic:pic xmlns:pic="http://schemas.openxmlformats.org/drawingml/2006/picture">
                   <pic:nvPicPr>
-                    <pic:cNvPr id="1073741827" name="Captura de ecrã 2018-12-06, às 19.51.37.png"/>
+                    <pic:cNvPr id="1073741827" name="Captura de ecrã 2018-12-06, às 19.51.37.png" descr="Captura de ecrã 2018-12-06, às 19.51.37.png"/>
                     <pic:cNvPicPr>
                       <a:picLocks noChangeAspect="1"/>
                     </pic:cNvPicPr>
@@ -1754,7 +1785,7 @@
                   <pic:spPr>
                     <a:xfrm>
                       <a:off x="0" y="0"/>
-                      <a:ext cx="2737816" cy="479321"/>
+                      <a:ext cx="2737817" cy="479321"/>
                     </a:xfrm>
                     <a:prstGeom prst="rect">
                       <a:avLst/>
@@ -1784,11 +1815,13 @@
       <w:pPr>
         <w:pStyle w:val="AckPara"/>
         <w:rPr>
-          <w:lang w:val="pt-PT"/>
-        </w:rPr>
-      </w:pPr>
-      <w:r>
-        <w:rPr>
+          <w:rStyle w:val="Nenhum"/>
+          <w:lang w:val="pt-PT"/>
+        </w:rPr>
+      </w:pPr>
+      <w:r>
+        <w:rPr>
+          <w:rStyle w:val="Nenhum"/>
           <w:rtl w:val="0"/>
           <w:lang w:val="pt-PT"/>
         </w:rPr>
@@ -1796,6 +1829,7 @@
       </w:r>
       <w:r>
         <w:rPr>
+          <w:rStyle w:val="Nenhum"/>
           <w:rtl w:val="0"/>
           <w:lang w:val="pt-PT"/>
         </w:rPr>
@@ -1803,6 +1837,7 @@
       </w:r>
       <w:r>
         <w:rPr>
+          <w:rStyle w:val="Nenhum"/>
           <w:rtl w:val="0"/>
           <w:lang w:val="pt-PT"/>
         </w:rPr>
@@ -1810,6 +1845,7 @@
       </w:r>
       <w:r>
         <w:rPr>
+          <w:rStyle w:val="Nenhum"/>
           <w:rtl w:val="0"/>
           <w:lang w:val="pt-PT"/>
         </w:rPr>
@@ -1817,6 +1853,7 @@
       </w:r>
       <w:r>
         <w:rPr>
+          <w:rStyle w:val="Nenhum"/>
           <w:rtl w:val="0"/>
           <w:lang w:val="pt-PT"/>
         </w:rPr>
@@ -1824,6 +1861,7 @@
       </w:r>
       <w:r>
         <w:rPr>
+          <w:rStyle w:val="Nenhum"/>
           <w:rtl w:val="0"/>
           <w:lang w:val="pt-PT"/>
         </w:rPr>
@@ -1831,6 +1869,7 @@
       </w:r>
       <w:r>
         <w:rPr>
+          <w:rStyle w:val="Nenhum"/>
           <w:rtl w:val="0"/>
           <w:lang w:val="pt-PT"/>
         </w:rPr>
@@ -1838,6 +1877,7 @@
       </w:r>
       <w:r>
         <w:rPr>
+          <w:rStyle w:val="Nenhum"/>
           <w:rtl w:val="0"/>
           <w:lang w:val="pt-PT"/>
         </w:rPr>
@@ -1845,6 +1885,7 @@
       </w:r>
       <w:r>
         <w:rPr>
+          <w:rStyle w:val="Nenhum"/>
           <w:rtl w:val="0"/>
           <w:lang w:val="pt-PT"/>
         </w:rPr>
@@ -1852,6 +1893,7 @@
       </w:r>
       <w:r>
         <w:rPr>
+          <w:rStyle w:val="Nenhum"/>
           <w:rtl w:val="0"/>
           <w:lang w:val="pt-PT"/>
         </w:rPr>
@@ -1859,6 +1901,7 @@
       </w:r>
       <w:r>
         <w:rPr>
+          <w:rStyle w:val="Nenhum"/>
           <w:rtl w:val="0"/>
           <w:lang w:val="pt-PT"/>
         </w:rPr>
@@ -1866,6 +1909,7 @@
       </w:r>
       <w:r>
         <w:rPr>
+          <w:rStyle w:val="Nenhum"/>
           <w:rtl w:val="0"/>
           <w:lang w:val="pt-PT"/>
         </w:rPr>
@@ -1873,6 +1917,7 @@
       </w:r>
       <w:r>
         <w:rPr>
+          <w:rStyle w:val="Nenhum"/>
           <w:rtl w:val="0"/>
           <w:lang w:val="pt-PT"/>
         </w:rPr>
@@ -1880,6 +1925,7 @@
       </w:r>
       <w:r>
         <w:rPr>
+          <w:rStyle w:val="Nenhum"/>
           <w:rtl w:val="0"/>
           <w:lang w:val="pt-PT"/>
         </w:rPr>
@@ -1887,6 +1933,7 @@
       </w:r>
       <w:r>
         <w:rPr>
+          <w:rStyle w:val="Nenhum"/>
           <w:rtl w:val="0"/>
           <w:lang w:val="pt-PT"/>
         </w:rPr>
@@ -1894,6 +1941,7 @@
       </w:r>
       <w:r>
         <w:rPr>
+          <w:rStyle w:val="Nenhum"/>
           <w:rtl w:val="0"/>
           <w:lang w:val="pt-PT"/>
         </w:rPr>
@@ -1901,6 +1949,7 @@
       </w:r>
       <w:r>
         <w:rPr>
+          <w:rStyle w:val="Nenhum"/>
           <w:rtl w:val="0"/>
           <w:lang w:val="pt-PT"/>
         </w:rPr>
@@ -1908,6 +1957,7 @@
       </w:r>
       <w:r>
         <w:rPr>
+          <w:rStyle w:val="Nenhum"/>
           <w:rtl w:val="0"/>
           <w:lang w:val="pt-PT"/>
         </w:rPr>
@@ -1915,6 +1965,7 @@
       </w:r>
       <w:r>
         <w:rPr>
+          <w:rStyle w:val="Nenhum"/>
           <w:rtl w:val="0"/>
           <w:lang w:val="pt-PT"/>
         </w:rPr>
@@ -1922,6 +1973,7 @@
       </w:r>
       <w:r>
         <w:rPr>
+          <w:rStyle w:val="Nenhum"/>
           <w:rtl w:val="0"/>
           <w:lang w:val="pt-PT"/>
         </w:rPr>
@@ -1929,6 +1981,7 @@
       </w:r>
       <w:r>
         <w:rPr>
+          <w:rStyle w:val="Nenhum"/>
           <w:rtl w:val="0"/>
           <w:lang w:val="pt-PT"/>
         </w:rPr>
@@ -2628,45 +2681,52 @@
       </w:r>
       <w:r>
         <w:rPr>
-          <w:rtl w:val="0"/>
+          <w:rStyle w:val="Nenhum"/>
+          <w:rtl w:val="0"/>
+          <w:lang w:val="en-US"/>
         </w:rPr>
         <w:t xml:space="preserve"> </w:t>
       </w:r>
       <w:r>
         <w:rPr>
+          <w:rStyle w:val="Nenhum"/>
           <w:rtl w:val="0"/>
           <w:lang w:val="pt-PT"/>
         </w:rPr>
         <w:t>Attac</w:t>
       </w:r>
       <w:r>
+        <w:rPr>
+          <w:rStyle w:val="Nenhum"/>
+          <w:lang w:val="en-US"/>
+        </w:rPr>
         <w:drawing>
           <wp:anchor distT="152400" distB="152400" distL="152400" distR="152400" simplePos="0" relativeHeight="251662336" behindDoc="0" locked="0" layoutInCell="1" allowOverlap="1">
             <wp:simplePos x="0" y="0"/>
             <wp:positionH relativeFrom="page">
-              <wp:posOffset>685799</wp:posOffset>
+              <wp:posOffset>685798</wp:posOffset>
             </wp:positionH>
             <wp:positionV relativeFrom="page">
-              <wp:posOffset>1399032</wp:posOffset>
+              <wp:posOffset>1399031</wp:posOffset>
             </wp:positionV>
             <wp:extent cx="6400800" cy="2002972"/>
             <wp:effectExtent l="0" t="0" r="0" b="0"/>
             <wp:wrapThrough wrapText="bothSides" distL="152400" distR="152400">
               <wp:wrapPolygon edited="1">
                 <wp:start x="0" y="0"/>
-                <wp:lineTo x="21621" y="0"/>
-                <wp:lineTo x="21621" y="21638"/>
-                <wp:lineTo x="0" y="21638"/>
+                <wp:lineTo x="0" y="21601"/>
+                <wp:lineTo x="21600" y="21601"/>
+                <wp:lineTo x="21600" y="0"/>
                 <wp:lineTo x="0" y="0"/>
               </wp:wrapPolygon>
             </wp:wrapThrough>
-            <wp:docPr id="1073741839" name="officeArt object"/>
+            <wp:docPr id="1073741838" name="officeArt object" descr="Captura de ecrã 2018-12-06, às 22.12.14.png"/>
             <wp:cNvGraphicFramePr/>
             <a:graphic xmlns:a="http://schemas.openxmlformats.org/drawingml/2006/main">
               <a:graphicData uri="http://schemas.openxmlformats.org/drawingml/2006/picture">
                 <pic:pic xmlns:pic="http://schemas.openxmlformats.org/drawingml/2006/picture">
                   <pic:nvPicPr>
-                    <pic:cNvPr id="1073741839" name="Captura de ecrã 2018-12-06, às 22.12.14.png"/>
+                    <pic:cNvPr id="1073741838" name="Captura de ecrã 2018-12-06, às 22.12.14.png" descr="Captura de ecrã 2018-12-06, às 22.12.14.png"/>
                     <pic:cNvPicPr>
                       <a:picLocks noChangeAspect="1"/>
                     </pic:cNvPicPr>
@@ -2675,6 +2735,7 @@
                     <a:blip r:embed="rId21">
                       <a:extLst/>
                     </a:blip>
+                    <a:srcRect l="0" t="0" r="0" b="0"/>
                     <a:stretch>
                       <a:fillRect/>
                     </a:stretch>
@@ -2701,6 +2762,7 @@
       </w:r>
       <w:r>
         <w:rPr>
+          <w:rStyle w:val="Nenhum"/>
           <w:rtl w:val="0"/>
           <w:lang w:val="pt-PT"/>
         </w:rPr>
@@ -2708,18 +2770,24 @@
       </w:r>
       <w:r>
         <w:rPr>
-          <w:rtl w:val="0"/>
+          <w:rStyle w:val="Nenhum"/>
+          <w:rtl w:val="0"/>
+          <w:lang w:val="en-US"/>
         </w:rPr>
         <w:t>:</w:t>
       </w:r>
       <w:r>
+        <w:rPr>
+          <w:rStyle w:val="Nenhum"/>
+          <w:lang w:val="en-US"/>
+        </w:rPr>
         <mc:AlternateContent>
           <mc:Choice Requires="wps">
             <w:drawing>
               <wp:anchor distT="152400" distB="152400" distL="152400" distR="152400" simplePos="0" relativeHeight="251663360" behindDoc="0" locked="0" layoutInCell="1" allowOverlap="1">
                 <wp:simplePos x="0" y="0"/>
-                <wp:positionH relativeFrom="margin">
-                  <wp:posOffset>-6350</wp:posOffset>
+                <wp:positionH relativeFrom="page">
+                  <wp:posOffset>679450</wp:posOffset>
                 </wp:positionH>
                 <wp:positionV relativeFrom="line">
                   <wp:posOffset>2298700</wp:posOffset>
@@ -2735,7 +2803,7 @@
                     <wp:lineTo x="0" y="0"/>
                   </wp:wrapPolygon>
                 </wp:wrapThrough>
-                <wp:docPr id="1073741838" name="officeArt object"/>
+                <wp:docPr id="1073741839" name="officeArt object" descr="officeArt object"/>
                 <wp:cNvGraphicFramePr/>
                 <a:graphic xmlns:a="http://schemas.openxmlformats.org/drawingml/2006/main">
                   <a:graphicData uri="http://schemas.microsoft.com/office/word/2010/wordprocessingShape">
@@ -2786,6 +2854,7 @@
                             </w:r>
                             <w:r>
                               <w:rPr>
+                                <w:rStyle w:val="Nenhum"/>
                                 <w:sz w:val="20"/>
                                 <w:szCs w:val="20"/>
                                 <w:rtl w:val="0"/>
@@ -2807,7 +2876,7 @@
           </mc:Choice>
           <mc:Fallback>
             <w:pict>
-              <v:shape id="_x0000_s1026" type="#_x0000_t202" style="visibility:visible;position:absolute;margin-left:-0.5pt;margin-top:181.0pt;width:558.0pt;height:32.8pt;z-index:251663360;mso-position-horizontal:absolute;mso-position-horizontal-relative:margin;mso-position-vertical:absolute;mso-position-vertical-relative:line;mso-wrap-distance-left:12.0pt;mso-wrap-distance-top:12.0pt;mso-wrap-distance-right:12.0pt;mso-wrap-distance-bottom:12.0pt;">
+              <v:shape id="_x0000_s1026" type="#_x0000_t202" style="visibility:visible;position:absolute;margin-left:53.5pt;margin-top:181.0pt;width:558.0pt;height:32.8pt;z-index:251663360;mso-position-horizontal:absolute;mso-position-horizontal-relative:page;mso-position-vertical:absolute;mso-position-vertical-relative:line;mso-wrap-distance-left:12.0pt;mso-wrap-distance-top:12.0pt;mso-wrap-distance-right:12.0pt;mso-wrap-distance-bottom:12.0pt;">
                 <v:fill on="f"/>
                 <v:stroke on="f" weight="1.0pt" dashstyle="solid" endcap="flat" miterlimit="400.0%" joinstyle="miter" linestyle="single" startarrow="none" startarrowwidth="medium" startarrowlength="medium" endarrow="none" endarrowwidth="medium" endarrowlength="medium"/>
                 <v:textbox>
@@ -2840,6 +2909,7 @@
                       </w:r>
                       <w:r>
                         <w:rPr>
+                          <w:rStyle w:val="Nenhum"/>
                           <w:sz w:val="20"/>
                           <w:szCs w:val="20"/>
                           <w:rtl w:val="0"/>
@@ -2850,7 +2920,7 @@
                     </w:p>
                   </w:txbxContent>
                 </v:textbox>
-                <w10:wrap type="through" side="bothSides" anchorx="margin"/>
+                <w10:wrap type="through" side="bothSides" anchorx="page"/>
               </v:shape>
             </w:pict>
           </mc:Fallback>
@@ -3533,7 +3603,7 @@
       <w:position w:val="0"/>
       <w:sz w:val="36"/>
       <w:szCs w:val="36"/>
-      <w:u w:val="none"/>
+      <w:u w:val="none" w:color="000000"/>
       <w:vertAlign w:val="baseline"/>
       <w:lang w:val="pt-PT"/>
     </w:rPr>
@@ -4349,7 +4419,7 @@
         <a:spAutoFit/>
       </a:bodyPr>
       <a:lstStyle>
-        <a:defPPr marL="0" marR="0" indent="0" algn="l" defTabSz="914400" rtl="0" fontAlgn="auto" latinLnBrk="0" hangingPunct="0">
+        <a:defPPr marL="0" marR="0" indent="0" algn="l" defTabSz="449580" rtl="0" fontAlgn="auto" latinLnBrk="0" hangingPunct="0">
           <a:lnSpc>
             <a:spcPct val="100000"/>
           </a:lnSpc>
@@ -4372,7 +4442,11 @@
               <a:srgbClr val="000000"/>
             </a:solidFill>
             <a:effectLst/>
-            <a:uFillTx/>
+            <a:uFill>
+              <a:solidFill>
+                <a:srgbClr val="000000"/>
+              </a:solidFill>
+            </a:uFill>
             <a:latin typeface="+mn-lt"/>
             <a:ea typeface="+mn-ea"/>
             <a:cs typeface="+mn-cs"/>

</xml_diff>